<commit_message>
added references, adjiusted for consistency and formatting
</commit_message>
<xml_diff>
--- a/ProjectMilestone3FreedmanNagarajanReam.docx
+++ b/ProjectMilestone3FreedmanNagarajanReam.docx
@@ -1,6 +1,6 @@
 
 <file path=word/document.xml><?xml version="1.0" encoding="utf-8"?>
-<w:document xmlns:wpc="http://schemas.microsoft.com/office/word/2010/wordprocessingCanvas" xmlns:cx="http://schemas.microsoft.com/office/drawing/2014/chartex" xmlns:mc="http://schemas.openxmlformats.org/markup-compatibility/2006" xmlns:o="urn:schemas-microsoft-com:office:office" xmlns:r="http://schemas.openxmlformats.org/officeDocument/2006/relationships" xmlns:m="http://schemas.openxmlformats.org/officeDocument/2006/math" xmlns:v="urn:schemas-microsoft-com:vml" xmlns:wp14="http://schemas.microsoft.com/office/word/2010/wordprocessingDrawing" xmlns:wp="http://schemas.openxmlformats.org/drawingml/2006/wordprocessingDrawing" xmlns:w10="urn:schemas-microsoft-com:office:word" xmlns:w="http://schemas.openxmlformats.org/wordprocessingml/2006/main" xmlns:w14="http://schemas.microsoft.com/office/word/2010/wordml" xmlns:w15="http://schemas.microsoft.com/office/word/2012/wordml" xmlns:w16se="http://schemas.microsoft.com/office/word/2015/wordml/symex" xmlns:wpg="http://schemas.microsoft.com/office/word/2010/wordprocessingGroup" xmlns:wpi="http://schemas.microsoft.com/office/word/2010/wordprocessingInk" xmlns:wne="http://schemas.microsoft.com/office/word/2006/wordml" xmlns:wps="http://schemas.microsoft.com/office/word/2010/wordprocessingShape" mc:Ignorable="w14 w15 w16se wp14">
+<w:document xmlns:wpc="http://schemas.microsoft.com/office/word/2010/wordprocessingCanvas" xmlns:cx="http://schemas.microsoft.com/office/drawing/2014/chartex" xmlns:cx1="http://schemas.microsoft.com/office/drawing/2015/9/8/chartex" xmlns:cx2="http://schemas.microsoft.com/office/drawing/2015/10/21/chartex" xmlns:cx3="http://schemas.microsoft.com/office/drawing/2016/5/9/chartex" xmlns:cx4="http://schemas.microsoft.com/office/drawing/2016/5/10/chartex" xmlns:cx5="http://schemas.microsoft.com/office/drawing/2016/5/11/chartex" xmlns:cx6="http://schemas.microsoft.com/office/drawing/2016/5/12/chartex" xmlns:cx7="http://schemas.microsoft.com/office/drawing/2016/5/13/chartex" xmlns:cx8="http://schemas.microsoft.com/office/drawing/2016/5/14/chartex" xmlns:mc="http://schemas.openxmlformats.org/markup-compatibility/2006" xmlns:aink="http://schemas.microsoft.com/office/drawing/2016/ink" xmlns:am3d="http://schemas.microsoft.com/office/drawing/2017/model3d" xmlns:o="urn:schemas-microsoft-com:office:office" xmlns:oel="http://schemas.microsoft.com/office/2019/extlst" xmlns:r="http://schemas.openxmlformats.org/officeDocument/2006/relationships" xmlns:m="http://schemas.openxmlformats.org/officeDocument/2006/math" xmlns:v="urn:schemas-microsoft-com:vml" xmlns:wp14="http://schemas.microsoft.com/office/word/2010/wordprocessingDrawing" xmlns:wp="http://schemas.openxmlformats.org/drawingml/2006/wordprocessingDrawing" xmlns:w10="urn:schemas-microsoft-com:office:word" xmlns:w="http://schemas.openxmlformats.org/wordprocessingml/2006/main" xmlns:w14="http://schemas.microsoft.com/office/word/2010/wordml" xmlns:w15="http://schemas.microsoft.com/office/word/2012/wordml" xmlns:w16cex="http://schemas.microsoft.com/office/word/2018/wordml/cex" xmlns:w16cid="http://schemas.microsoft.com/office/word/2016/wordml/cid" xmlns:w16="http://schemas.microsoft.com/office/word/2018/wordml" xmlns:w16sdtdh="http://schemas.microsoft.com/office/word/2020/wordml/sdtdatahash" xmlns:w16se="http://schemas.microsoft.com/office/word/2015/wordml/symex" xmlns:wpg="http://schemas.microsoft.com/office/word/2010/wordprocessingGroup" xmlns:wpi="http://schemas.microsoft.com/office/word/2010/wordprocessingInk" xmlns:wne="http://schemas.microsoft.com/office/word/2006/wordml" xmlns:wps="http://schemas.microsoft.com/office/word/2010/wordprocessingShape" mc:Ignorable="w14 w15 w16se w16cid w16 w16cex w16sdtdh wp14">
   <w:body>
     <w:p>
       <w:pPr>
@@ -246,8 +246,13 @@
       <w:r>
         <w:t xml:space="preserve"> between businesses and customers </w:t>
       </w:r>
-      <w:r>
-        <w:t>in order to further develop business goals, reach and expand client base, facilitate customer inter</w:t>
+      <w:proofErr w:type="gramStart"/>
+      <w:r>
+        <w:t>in order to</w:t>
+      </w:r>
+      <w:proofErr w:type="gramEnd"/>
+      <w:r>
+        <w:t xml:space="preserve"> further develop business goals, reach and expand client base, facilitate customer inter</w:t>
       </w:r>
       <w:r>
         <w:t xml:space="preserve">actions, and serve as troubleshooters in the case of </w:t>
@@ -275,6 +280,7 @@
           <w:id w:val="1926604092"/>
           <w:citation/>
         </w:sdtPr>
+        <w:sdtEndPr/>
         <w:sdtContent>
           <w:r>
             <w:fldChar w:fldCharType="begin"/>
@@ -316,6 +322,7 @@
           <w:id w:val="-971978100"/>
           <w:citation/>
         </w:sdtPr>
+        <w:sdtEndPr/>
         <w:sdtContent>
           <w:r>
             <w:fldChar w:fldCharType="begin"/>
@@ -370,13 +377,39 @@
         <w:t>all</w:t>
       </w:r>
       <w:r>
-        <w:t xml:space="preserve"> the various complexities and decision points [</w:t>
-      </w:r>
-      <w:r>
-        <w:t>x</w:t>
-      </w:r>
-      <w:r>
-        <w:t xml:space="preserve">], </w:t>
+        <w:t xml:space="preserve"> the various complexities and decision points</w:t>
+      </w:r>
+      <w:r>
+        <w:t xml:space="preserve"> </w:t>
+      </w:r>
+      <w:sdt>
+        <w:sdtPr>
+          <w:id w:val="1622187111"/>
+          <w:citation/>
+        </w:sdtPr>
+        <w:sdtContent>
+          <w:r>
+            <w:fldChar w:fldCharType="begin"/>
+          </w:r>
+          <w:r>
+            <w:instrText xml:space="preserve"> CITATION Irb22 \l 1033 </w:instrText>
+          </w:r>
+          <w:r>
+            <w:fldChar w:fldCharType="separate"/>
+          </w:r>
+          <w:r>
+            <w:rPr>
+              <w:noProof/>
+            </w:rPr>
+            <w:t>[3]</w:t>
+          </w:r>
+          <w:r>
+            <w:fldChar w:fldCharType="end"/>
+          </w:r>
+        </w:sdtContent>
+      </w:sdt>
+      <w:r>
+        <w:t xml:space="preserve">, </w:t>
       </w:r>
       <w:r>
         <w:t>assumptions and constants were applied. The assumptions</w:t>
@@ -457,6 +490,35 @@
       <w:r>
         <w:t xml:space="preserve"> environment</w:t>
       </w:r>
+      <w:r>
+        <w:t xml:space="preserve"> </w:t>
+      </w:r>
+      <w:sdt>
+        <w:sdtPr>
+          <w:id w:val="-1999963471"/>
+          <w:citation/>
+        </w:sdtPr>
+        <w:sdtContent>
+          <w:r>
+            <w:fldChar w:fldCharType="begin"/>
+          </w:r>
+          <w:r>
+            <w:instrText xml:space="preserve"> CITATION Per23 \l 1033 </w:instrText>
+          </w:r>
+          <w:r>
+            <w:fldChar w:fldCharType="separate"/>
+          </w:r>
+          <w:r>
+            <w:rPr>
+              <w:noProof/>
+            </w:rPr>
+            <w:t>[4]</w:t>
+          </w:r>
+          <w:r>
+            <w:fldChar w:fldCharType="end"/>
+          </w:r>
+        </w:sdtContent>
+      </w:sdt>
       <w:r>
         <w:t>.</w:t>
       </w:r>
@@ -629,6 +691,7 @@
           <w:id w:val="498552884"/>
           <w:citation/>
         </w:sdtPr>
+        <w:sdtEndPr/>
         <w:sdtContent>
           <w:r>
             <w:fldChar w:fldCharType="begin"/>
@@ -710,8 +773,16 @@
         <w:rPr>
           <w:b/>
         </w:rPr>
-        <w:t>Optimize utilization</w:t>
-      </w:r>
+        <w:t xml:space="preserve">Optimize </w:t>
+      </w:r>
+      <w:proofErr w:type="gramStart"/>
+      <w:r>
+        <w:rPr>
+          <w:b/>
+        </w:rPr>
+        <w:t>utilization</w:t>
+      </w:r>
+      <w:proofErr w:type="gramEnd"/>
     </w:p>
     <w:p>
       <w:pPr>
@@ -764,7 +835,39 @@
         <w:t xml:space="preserve"> Note that for the purposes of this simulation, utilization strictly refers to the time a specialist is directly engaging with a caller.</w:t>
       </w:r>
       <w:r>
-        <w:t xml:space="preserve"> It is important to strike a balance, as a 60%+ utilization can lead to burnout.</w:t>
+        <w:t xml:space="preserve"> It is important to strike a balance, as a 60%+ utilization can lead to burnout</w:t>
+      </w:r>
+      <w:r>
+        <w:t xml:space="preserve"> </w:t>
+      </w:r>
+      <w:sdt>
+        <w:sdtPr>
+          <w:id w:val="-692686653"/>
+          <w:citation/>
+        </w:sdtPr>
+        <w:sdtContent>
+          <w:r>
+            <w:fldChar w:fldCharType="begin"/>
+          </w:r>
+          <w:r>
+            <w:instrText xml:space="preserve"> CITATION Shu23 \l 1033 </w:instrText>
+          </w:r>
+          <w:r>
+            <w:fldChar w:fldCharType="separate"/>
+          </w:r>
+          <w:r>
+            <w:rPr>
+              <w:noProof/>
+            </w:rPr>
+            <w:t>[4]</w:t>
+          </w:r>
+          <w:r>
+            <w:fldChar w:fldCharType="end"/>
+          </w:r>
+        </w:sdtContent>
+      </w:sdt>
+      <w:r>
+        <w:t>.</w:t>
       </w:r>
     </w:p>
     <w:p>
@@ -791,8 +894,16 @@
         <w:rPr>
           <w:b/>
         </w:rPr>
-        <w:t>Minimize lost calls</w:t>
-      </w:r>
+        <w:t xml:space="preserve">Minimize lost </w:t>
+      </w:r>
+      <w:proofErr w:type="gramStart"/>
+      <w:r>
+        <w:rPr>
+          <w:b/>
+        </w:rPr>
+        <w:t>calls</w:t>
+      </w:r>
+      <w:proofErr w:type="gramEnd"/>
     </w:p>
     <w:p>
       <w:pPr>
@@ -971,7 +1082,36 @@
         <w:ind w:firstLine="360"/>
       </w:pPr>
       <w:r>
-        <w:t>Financial Services are heavily regulated [x], and, while Financial Institutions aim to provide service that meets all regulatory standards, customers will have an opportunity to share details where regulatory standards are not being met</w:t>
+        <w:t xml:space="preserve">Financial Services are heavily regulated </w:t>
+      </w:r>
+      <w:sdt>
+        <w:sdtPr>
+          <w:id w:val="-1956629249"/>
+          <w:citation/>
+        </w:sdtPr>
+        <w:sdtContent>
+          <w:r>
+            <w:fldChar w:fldCharType="begin"/>
+          </w:r>
+          <w:r>
+            <w:instrText xml:space="preserve"> CITATION Liu23 \l 1033 </w:instrText>
+          </w:r>
+          <w:r>
+            <w:fldChar w:fldCharType="separate"/>
+          </w:r>
+          <w:r>
+            <w:rPr>
+              <w:noProof/>
+            </w:rPr>
+            <w:t>[6]</w:t>
+          </w:r>
+          <w:r>
+            <w:fldChar w:fldCharType="end"/>
+          </w:r>
+        </w:sdtContent>
+      </w:sdt>
+      <w:r>
+        <w:t>, and, while Financial Institutions aim to provide service that meets all regulatory standards, customers will have an opportunity to share details where regulatory standards are not being met</w:t>
       </w:r>
       <w:r>
         <w:t xml:space="preserve"> in the form of a complaint</w:t>
@@ -1055,7 +1195,15 @@
         <w:ind w:firstLine="360"/>
       </w:pPr>
       <w:r>
-        <w:t xml:space="preserve">It was mentioned above that assumptions and constants were devised in order to run this simulation without giving away company proprietary data of multiple </w:t>
+        <w:t xml:space="preserve">It was mentioned above that assumptions and constants were devised </w:t>
+      </w:r>
+      <w:proofErr w:type="gramStart"/>
+      <w:r>
+        <w:t>in order to</w:t>
+      </w:r>
+      <w:proofErr w:type="gramEnd"/>
+      <w:r>
+        <w:t xml:space="preserve"> run this simulation without giving away company proprietary data of multiple </w:t>
       </w:r>
       <w:r>
         <w:t>project team</w:t>
@@ -1211,16 +1359,42 @@
       </w:r>
       <w:r>
         <w:lastRenderedPageBreak/>
-        <w:t>They are given the option of handling multiple issues with the automated system, so at the end, they can either press another button to go back to the main menu or to exit the call.</w:t>
-      </w:r>
-      <w:r>
-        <w:t xml:space="preserve"> [</w:t>
-      </w:r>
-      <w:r>
-        <w:t>10 Common Call Center Problems and How to Solve Them</w:t>
-      </w:r>
-      <w:r>
-        <w:t>]</w:t>
+        <w:t>They are given the option of handling multiple issues with the automated system, so at the end, they can either press another button to go back to the main menu or to exit the call</w:t>
+      </w:r>
+      <w:r>
+        <w:t xml:space="preserve"> </w:t>
+      </w:r>
+      <w:sdt>
+        <w:sdtPr>
+          <w:id w:val="-1491630830"/>
+          <w:citation/>
+        </w:sdtPr>
+        <w:sdtContent>
+          <w:r>
+            <w:fldChar w:fldCharType="begin"/>
+          </w:r>
+          <w:r>
+            <w:instrText xml:space="preserve"> CITATION Bie23 \l 1033 </w:instrText>
+          </w:r>
+          <w:r>
+            <w:fldChar w:fldCharType="separate"/>
+          </w:r>
+          <w:r>
+            <w:rPr>
+              <w:noProof/>
+            </w:rPr>
+            <w:t>[5]</w:t>
+          </w:r>
+          <w:r>
+            <w:fldChar w:fldCharType="end"/>
+          </w:r>
+        </w:sdtContent>
+      </w:sdt>
+      <w:r>
+        <w:t>.</w:t>
+      </w:r>
+      <w:r>
+        <w:t xml:space="preserve"> </w:t>
       </w:r>
     </w:p>
     <w:p>
@@ -1277,19 +1451,36 @@
         <w:t xml:space="preserve"> failed to meet regulatory standards</w:t>
       </w:r>
       <w:r>
-        <w:t>.</w:t>
-      </w:r>
-      <w:r>
-        <w:t>[</w:t>
-      </w:r>
-      <w:r>
-        <w:t>The Biggest Credit Card Complaints in America</w:t>
-      </w:r>
-      <w:r>
-        <w:t>]</w:t>
-      </w:r>
-      <w:r>
-        <w:t xml:space="preserve"> This complaint is filed via phone to another human representative, after which they still have the option to take the survey before hanging up.</w:t>
+        <w:t xml:space="preserve"> </w:t>
+      </w:r>
+      <w:sdt>
+        <w:sdtPr>
+          <w:id w:val="54217240"/>
+          <w:citation/>
+        </w:sdtPr>
+        <w:sdtContent>
+          <w:r>
+            <w:fldChar w:fldCharType="begin"/>
+          </w:r>
+          <w:r>
+            <w:instrText xml:space="preserve"> CITATION Mil23 \l 1033 </w:instrText>
+          </w:r>
+          <w:r>
+            <w:fldChar w:fldCharType="separate"/>
+          </w:r>
+          <w:r>
+            <w:rPr>
+              <w:noProof/>
+            </w:rPr>
+            <w:t>[6]</w:t>
+          </w:r>
+          <w:r>
+            <w:fldChar w:fldCharType="end"/>
+          </w:r>
+        </w:sdtContent>
+      </w:sdt>
+      <w:r>
+        <w:t>. This complaint is filed via phone to another human representative, after which they still have the option to take the survey before hanging up.</w:t>
       </w:r>
     </w:p>
     <w:p>
@@ -1332,8 +1523,6 @@
       <w:r>
         <w:t>Balance</w:t>
       </w:r>
-      <w:bookmarkStart w:id="0" w:name="_GoBack"/>
-      <w:bookmarkEnd w:id="0"/>
     </w:p>
     <w:p>
       <w:pPr>
@@ -1724,47 +1913,50 @@
         <w:pStyle w:val="ListParagraph"/>
       </w:pPr>
       <w:r>
+        <w:t>Ten</w:t>
+      </w:r>
+      <w:r>
+        <w:t xml:space="preserve"> </w:t>
+      </w:r>
+      <w:r>
+        <w:t>trunk lines are in place</w:t>
+      </w:r>
+      <w:r>
+        <w:t xml:space="preserve"> to start out</w:t>
+      </w:r>
+      <w:r>
+        <w:t xml:space="preserve"> for the model</w:t>
+      </w:r>
+      <w:r>
+        <w:t xml:space="preserve"> </w:t>
+      </w:r>
+      <w:r>
+        <w:t>–</w:t>
+      </w:r>
+      <w:r>
+        <w:t xml:space="preserve"> th</w:t>
+      </w:r>
+      <w:r>
+        <w:t>e quantity of trunk lines is ultimately reduced in later iterations of the simulation</w:t>
+      </w:r>
+      <w:r>
+        <w:t xml:space="preserve">. </w:t>
+      </w:r>
+      <w:r>
+        <w:t>At the point which all trunk l</w:t>
+      </w:r>
+      <w:r>
+        <w:t>ines are in use</w:t>
+      </w:r>
+      <w:r>
+        <w:t>,</w:t>
+      </w:r>
+      <w:r>
+        <w:t xml:space="preserve"> the call </w:t>
+      </w:r>
+      <w:r>
         <w:lastRenderedPageBreak/>
-        <w:t>Ten</w:t>
-      </w:r>
-      <w:r>
-        <w:t xml:space="preserve"> </w:t>
-      </w:r>
-      <w:r>
-        <w:t>trunk lines are in place</w:t>
-      </w:r>
-      <w:r>
-        <w:t xml:space="preserve"> to start out</w:t>
-      </w:r>
-      <w:r>
-        <w:t xml:space="preserve"> for the model</w:t>
-      </w:r>
-      <w:r>
-        <w:t xml:space="preserve"> </w:t>
-      </w:r>
-      <w:r>
-        <w:t>–</w:t>
-      </w:r>
-      <w:r>
-        <w:t xml:space="preserve"> th</w:t>
-      </w:r>
-      <w:r>
-        <w:t>e quantity of trunk lines is ultimately reduced in later iterations of the simulation</w:t>
-      </w:r>
-      <w:r>
-        <w:t xml:space="preserve">. </w:t>
-      </w:r>
-      <w:r>
-        <w:t>At the point which all trunk l</w:t>
-      </w:r>
-      <w:r>
-        <w:t>ines are in use</w:t>
-      </w:r>
-      <w:r>
-        <w:t>,</w:t>
-      </w:r>
-      <w:r>
-        <w:t xml:space="preserve"> the call will be routed to a Customer Specialist. Overflow is most likely during the </w:t>
+        <w:t xml:space="preserve">will be routed to a Customer Specialist. Overflow is most likely during the </w:t>
       </w:r>
       <w:r>
         <w:t>First S</w:t>
@@ -1884,7 +2076,15 @@
         <w:t>Customer selection leveraging N-way by Chance percentage determines whether a se</w:t>
       </w:r>
       <w:r>
-        <w:t>lf-service option is chosen or customer s</w:t>
+        <w:t xml:space="preserve">lf-service option is </w:t>
+      </w:r>
+      <w:proofErr w:type="gramStart"/>
+      <w:r>
+        <w:t>chosen</w:t>
+      </w:r>
+      <w:proofErr w:type="gramEnd"/>
+      <w:r>
+        <w:t xml:space="preserve"> or customer s</w:t>
       </w:r>
       <w:r>
         <w:t xml:space="preserve">ervice is preferred.  </w:t>
@@ -2071,6 +2271,7 @@
           <w:id w:val="-1862042330"/>
           <w:citation/>
         </w:sdtPr>
+        <w:sdtEndPr/>
         <w:sdtContent>
           <w:r>
             <w:fldChar w:fldCharType="begin"/>
@@ -2111,8 +2312,13 @@
         </w:numPr>
       </w:pPr>
       <w:r>
-        <w:t>Payment/balance calls assumed to have (3,6,12) distribution</w:t>
-      </w:r>
+        <w:t xml:space="preserve">Payment/balance calls assumed to have (3,6,12) </w:t>
+      </w:r>
+      <w:proofErr w:type="gramStart"/>
+      <w:r>
+        <w:t>distribution</w:t>
+      </w:r>
+      <w:proofErr w:type="gramEnd"/>
     </w:p>
     <w:p>
       <w:pPr>
@@ -2123,8 +2329,13 @@
         </w:numPr>
       </w:pPr>
       <w:r>
-        <w:t>Closing account assumed to have (15,30,45) distribution</w:t>
-      </w:r>
+        <w:t xml:space="preserve">Closing account assumed to have (15,30,45) </w:t>
+      </w:r>
+      <w:proofErr w:type="gramStart"/>
+      <w:r>
+        <w:t>distribution</w:t>
+      </w:r>
+      <w:proofErr w:type="gramEnd"/>
     </w:p>
     <w:p>
       <w:pPr>
@@ -2135,16 +2346,34 @@
         </w:numPr>
       </w:pPr>
       <w:r>
-        <w:t>All other calls with representatives, including sales calls, assumed to have (6,12,24) distribution</w:t>
-      </w:r>
+        <w:t xml:space="preserve">All other calls with representatives, including sales calls, assumed to have (6,12,24) </w:t>
+      </w:r>
+      <w:proofErr w:type="gramStart"/>
+      <w:r>
+        <w:t>distribution</w:t>
+      </w:r>
+      <w:proofErr w:type="gramEnd"/>
     </w:p>
     <w:p>
       <w:pPr>
         <w:ind w:left="720"/>
       </w:pPr>
       <w:r>
-        <w:t>It was assumed that after speaking with a representative, a customer is allowed the option of being transferred to another department to handle a different issue, which they take with 5% likelihood. They still have the option of going back to take the survey, which they do with 20% likelihood. Half a percent of them make a complaint. Of those who make a complaint, 45% go on to take the survey.</w:t>
-      </w:r>
+        <w:t xml:space="preserve">It was assumed that after speaking with a representative, a customer is allowed the option of being transferred to another department to handle a different issue, which they take with 5% likelihood. They still have the option of going back to take the survey, which they do with 20% likelihood. Half a percent of them </w:t>
+      </w:r>
+      <w:proofErr w:type="gramStart"/>
+      <w:r>
+        <w:t>make</w:t>
+      </w:r>
+      <w:proofErr w:type="gramEnd"/>
+      <w:r>
+        <w:t xml:space="preserve"> a complaint. Of those who make a complaint, 45% go on to take the survey.</w:t>
+      </w:r>
+    </w:p>
+    <w:p>
+      <w:pPr>
+        <w:ind w:left="720"/>
+      </w:pPr>
     </w:p>
     <w:p>
       <w:pPr>
@@ -3859,7 +4088,23 @@
     <w:p/>
     <w:p>
       <w:r>
-        <w:t>Note: “Skill Set 1” is the ability to handle a customer payment or balance check, and all representatives are able to do this. “Skill Set 2” is the ability to handle the reporting of fraud or a credit issue. “Skill Set 3” is the ability to handle a lost or stolen card, or closing an account. These were handled via resource sets in ARENA.</w:t>
+        <w:t xml:space="preserve">Note: “Skill Set 1” is the ability to handle a customer payment or balance check, and all representatives </w:t>
+      </w:r>
+      <w:proofErr w:type="gramStart"/>
+      <w:r>
+        <w:t>are able to</w:t>
+      </w:r>
+      <w:proofErr w:type="gramEnd"/>
+      <w:r>
+        <w:t xml:space="preserve"> do this. “Skill Set 2” is the ability to handle the reporting of fraud or a credit issue. “Skill Set 3” is the ability to handle a lost or stolen </w:t>
+      </w:r>
+      <w:proofErr w:type="gramStart"/>
+      <w:r>
+        <w:t>card, or</w:t>
+      </w:r>
+      <w:proofErr w:type="gramEnd"/>
+      <w:r>
+        <w:t xml:space="preserve"> closing an account. These were handled via resource sets in ARENA.</w:t>
       </w:r>
     </w:p>
     <w:p>
@@ -3888,11 +4133,16 @@
       <w:pPr>
         <w:ind w:firstLine="360"/>
       </w:pPr>
+      <w:proofErr w:type="gramStart"/>
       <w:r>
         <w:t>Three</w:t>
       </w:r>
       <w:r>
-        <w:t xml:space="preserve"> employees, Colton, Becca, and Hannah, were chosen as “jack of all trades” who have all skill sets, and they only work first shift because this is when the highest demand happens. For the remaining 12 employees, 50% of them are on first shift, 25% on second shift, and 25% on third shift, with an even distribution amongst all three shifts, of all skill sets. Of those who have only skill set 1, they have this 50/25/25 distribution, of those who have skill sets 1 and 2, they also have this 50/25/25 distribution, and of those who have skill sets 1 and 3, they also have this 50/25/25 distribution. This distribution is based on the highest call volume coming during first shift.</w:t>
+        <w:t xml:space="preserve"> employees, Colton, Becca, and Hannah,</w:t>
+      </w:r>
+      <w:proofErr w:type="gramEnd"/>
+      <w:r>
+        <w:t xml:space="preserve"> were chosen as “jack of all trades” who have all skill sets, and they only work first shift because this is when the highest demand happens. For the remaining 12 employees, 50% of them are on first shift, 25% on second shift, and 25% on third shift, with an even distribution amongst all three shifts, of all skill sets. Of those who have only skill set 1, they have this 50/25/25 distribution, of those who have skill sets 1 and 2, they also have this 50/25/25 distribution, and of those who have skill sets 1 and 3, they also have this 50/25/25 distribution. This distribution is based on the highest call volume coming during first shift.</w:t>
       </w:r>
     </w:p>
     <w:p>
@@ -3902,6 +4152,11 @@
       <w:r>
         <w:t>Those who only have skill set 1 are paid $18/hr., those who have skill sets 1 and 2 are paid $20/hr., those who have skill sets 1 and 3 are paid $22/hr., and the “jack of all trades” are paid $25/hr. These wages are based on those with more skills, and those will more difficult skills (i.e., closing an account) being paid more.</w:t>
       </w:r>
+    </w:p>
+    <w:p>
+      <w:pPr>
+        <w:ind w:firstLine="360"/>
+      </w:pPr>
     </w:p>
     <w:p>
       <w:pPr>
@@ -3915,6 +4170,7 @@
           <w:sz w:val="32"/>
           <w:szCs w:val="36"/>
         </w:rPr>
+        <w:lastRenderedPageBreak/>
         <w:t>Experimentation for Optimization</w:t>
       </w:r>
     </w:p>
@@ -3923,7 +4179,6 @@
         <w:ind w:firstLine="360"/>
       </w:pPr>
       <w:r>
-        <w:lastRenderedPageBreak/>
         <w:t>To begin with, we ran the simulation in a non-batch format, to watch the customers flowing through, and to determine the steady state simultaneous number of custo</w:t>
       </w:r>
       <w:r>
@@ -3950,7 +4205,13 @@
         <w:t xml:space="preserve">he simulation for 30 days </w:t>
       </w:r>
       <w:r>
-        <w:t>as the costs used for trunk-lines was listed per month, and it allowed us to look at some long-term data of simulation</w:t>
+        <w:t>as the costs used for trunk</w:t>
+      </w:r>
+      <w:r>
+        <w:t xml:space="preserve"> </w:t>
+      </w:r>
+      <w:r>
+        <w:t>lines was listed per month, and it allowed us to look at some long-term data of simulation</w:t>
       </w:r>
       <w:r>
         <w:t>.</w:t>
@@ -4878,7 +5139,13 @@
     </w:tbl>
     <w:p>
       <w:r>
-        <w:t>Table 2. The comparison of busy vs. idle costs for the fifteen company representatives using ten trunk-lines. Note that the best utilization of an employee in this scenario is just about a 50-50 split between busy and idle time.</w:t>
+        <w:t>Table 2. The comparison of busy vs. idle costs for the fifteen company representatives using ten trunk</w:t>
+      </w:r>
+      <w:r>
+        <w:t xml:space="preserve"> </w:t>
+      </w:r>
+      <w:r>
+        <w:t>lines. Note that the best utilization of an employee in this scenario is just about a 50-50 split between busy and idle time.</w:t>
       </w:r>
     </w:p>
     <w:p/>
@@ -4890,13 +5157,22 @@
         <w:t xml:space="preserve">Quite horribly, not a single employee is being utilized more than 50% of the time, and therefore more than half the cost of employee wages is being wasted. For the next iteration, the decision was made to drop the number of </w:t>
       </w:r>
       <w:r>
-        <w:t>trunk lines in half, to 5 trunk-</w:t>
+        <w:t>trunk lines in half, to 5 trunk</w:t>
+      </w:r>
+      <w:r>
+        <w:t xml:space="preserve"> </w:t>
       </w:r>
       <w:r>
         <w:t>lines, to see whether there is higher utilization of the resources that we are paying</w:t>
       </w:r>
       <w:r>
-        <w:t>. This results in all trunk-lines being full</w:t>
+        <w:t>. This results in all trunk</w:t>
+      </w:r>
+      <w:r>
+        <w:t xml:space="preserve"> </w:t>
+      </w:r>
+      <w:r>
+        <w:t>lines being full</w:t>
       </w:r>
       <w:r>
         <w:t xml:space="preserve"> more frequently, which would redirect customers to specialists. Also, dropping the number of trunk lines drops the trunk line cost in half as well</w:t>
@@ -4927,6 +5203,14 @@
       <w:r>
         <w:t>. The report from which these numbers came is also in the zip file, titled “Readout from 5-trunk line version”</w:t>
       </w:r>
+      <w:r>
+        <w:t>.</w:t>
+      </w:r>
+    </w:p>
+    <w:p>
+      <w:pPr>
+        <w:ind w:firstLine="360"/>
+      </w:pPr>
     </w:p>
     <w:tbl>
       <w:tblPr>
@@ -4967,6 +5251,7 @@
                 <w:bCs/>
                 <w:color w:val="FFFFFF" w:themeColor="background1"/>
               </w:rPr>
+              <w:lastRenderedPageBreak/>
               <w:t>Name</w:t>
             </w:r>
           </w:p>
@@ -5152,7 +5437,6 @@
           </w:tcPr>
           <w:p>
             <w:r>
-              <w:lastRenderedPageBreak/>
               <w:t>Zach</w:t>
             </w:r>
           </w:p>
@@ -5831,7 +6115,19 @@
     </w:tbl>
     <w:p>
       <w:r>
-        <w:t>Table 3. Busy vs. idle cost for the fifteen employees using only five trunk-lines. Compared to Table 2, it is immediately evident that using only five trunk-lines results in much better employee utilization across the board.</w:t>
+        <w:t>Table 3. Busy vs. idle cost for the fifteen employees using only five trunk</w:t>
+      </w:r>
+      <w:r>
+        <w:t xml:space="preserve"> </w:t>
+      </w:r>
+      <w:r>
+        <w:t>lines. Compared to Table 2, it is immediately evident that using only five trunk</w:t>
+      </w:r>
+      <w:r>
+        <w:t xml:space="preserve"> </w:t>
+      </w:r>
+      <w:r>
+        <w:t>lines results in much better employee utilization across the board.</w:t>
       </w:r>
     </w:p>
     <w:p/>
@@ -5840,7 +6136,15 @@
         <w:ind w:firstLine="360"/>
       </w:pPr>
       <w:r>
-        <w:t xml:space="preserve">This is immediately much better, as the vast majority of employees now have a higher busy cost than idle cost, i.e. they are being utilized more than half the time. </w:t>
+        <w:t xml:space="preserve">This is immediately much better, as the vast majority of employees now have a higher busy cost than idle cost, </w:t>
+      </w:r>
+      <w:proofErr w:type="gramStart"/>
+      <w:r>
+        <w:t>i.e.</w:t>
+      </w:r>
+      <w:proofErr w:type="gramEnd"/>
+      <w:r>
+        <w:t xml:space="preserve"> they are being utilized more than half the time. </w:t>
       </w:r>
       <w:r>
         <w:t>T</w:t>
@@ -5899,13 +6203,45 @@
         <w:t>Another thing we did in this iteration is add record modules to check how many callers are being kicked out of the self-service queue because all the trunk</w:t>
       </w:r>
       <w:r>
-        <w:t>-</w:t>
+        <w:t xml:space="preserve"> </w:t>
       </w:r>
       <w:r>
         <w:t xml:space="preserve">lines are full. These are the lines at the very top of the readout. </w:t>
       </w:r>
       <w:r>
-        <w:t xml:space="preserve">We were able to implement this by using an expression to track all callers passing through and count them in different sets depending on whether they called during First, Second, or Third Shift. </w:t>
+        <w:t>We were able to implement this by using an expression to track all callers passing through and count them in different sets depending on whether they called during First, Second, or Third Shift</w:t>
+      </w:r>
+      <w:r>
+        <w:t xml:space="preserve"> </w:t>
+      </w:r>
+      <w:sdt>
+        <w:sdtPr>
+          <w:id w:val="1754235827"/>
+          <w:citation/>
+        </w:sdtPr>
+        <w:sdtContent>
+          <w:r>
+            <w:fldChar w:fldCharType="begin"/>
+          </w:r>
+          <w:r>
+            <w:instrText xml:space="preserve"> CITATION Ros21 \l 1033 </w:instrText>
+          </w:r>
+          <w:r>
+            <w:fldChar w:fldCharType="separate"/>
+          </w:r>
+          <w:r>
+            <w:rPr>
+              <w:noProof/>
+            </w:rPr>
+            <w:t>[8]</w:t>
+          </w:r>
+          <w:r>
+            <w:fldChar w:fldCharType="end"/>
+          </w:r>
+        </w:sdtContent>
+      </w:sdt>
+      <w:r>
+        <w:t xml:space="preserve">. </w:t>
       </w:r>
       <w:r>
         <w:t xml:space="preserve">From this, we can see that in </w:t>
@@ -5984,7 +6320,15 @@
         <w:t>S</w:t>
       </w:r>
       <w:r>
-        <w:t>hifts, 63% of their cost is busy. Hypothetically, it should be possible to reduce these 12 employees to 9, and have a much higher utilization while not increasing customer wait times.</w:t>
+        <w:t xml:space="preserve">hifts, 63% of their cost is busy. Hypothetically, it should be possible to reduce these 12 employees to </w:t>
+      </w:r>
+      <w:proofErr w:type="gramStart"/>
+      <w:r>
+        <w:t>9, and</w:t>
+      </w:r>
+      <w:proofErr w:type="gramEnd"/>
+      <w:r>
+        <w:t xml:space="preserve"> have a much higher utilization while not increasing customer wait times.</w:t>
       </w:r>
     </w:p>
     <w:p>
@@ -6034,6 +6378,7 @@
                 <w:bCs/>
                 <w:color w:val="FFFFFF" w:themeColor="background1"/>
               </w:rPr>
+              <w:lastRenderedPageBreak/>
               <w:t>Name</w:t>
             </w:r>
           </w:p>
@@ -6297,7 +6642,6 @@
           </w:tcPr>
           <w:p>
             <w:r>
-              <w:lastRenderedPageBreak/>
               <w:t>Rachel</w:t>
             </w:r>
           </w:p>
@@ -7173,7 +7517,15 @@
     </w:tbl>
     <w:p>
       <w:r>
-        <w:t>Table 4. Similar to Table 1, this shows the employees, skill sets, and wages on what is considered the “Reduced Resources” schedule.</w:t>
+        <w:t xml:space="preserve">Table 4. </w:t>
+      </w:r>
+      <w:proofErr w:type="gramStart"/>
+      <w:r>
+        <w:t>Similar to</w:t>
+      </w:r>
+      <w:proofErr w:type="gramEnd"/>
+      <w:r>
+        <w:t xml:space="preserve"> Table 1, this shows the employees, skill sets, and wages on what is considered the “Reduced Resources” schedule.</w:t>
       </w:r>
     </w:p>
     <w:p/>
@@ -7848,7 +8200,15 @@
     </w:tbl>
     <w:p>
       <w:r>
-        <w:t>Table 5. Busy vs. idle costs for the Reduced Resource schedule. It can be seen that the employees are much better utilized in this scenario compared to have the full schedule of employees.</w:t>
+        <w:t xml:space="preserve">Table 5. Busy vs. idle costs for the Reduced Resource schedule. </w:t>
+      </w:r>
+      <w:proofErr w:type="gramStart"/>
+      <w:r>
+        <w:t>It can be seen that the</w:t>
+      </w:r>
+      <w:proofErr w:type="gramEnd"/>
+      <w:r>
+        <w:t xml:space="preserve"> employees are much better utilized in this scenario compared to have the full schedule of employees.</w:t>
       </w:r>
     </w:p>
     <w:p/>
@@ -7880,7 +8240,19 @@
         <w:t>T</w:t>
       </w:r>
       <w:r>
-        <w:t xml:space="preserve">here’s where we leave off this optimization goal, with the final decision being to reduce the number of staffers to 10, with the above schedule, and to reduce the number of trunk lines to 5. Both of these </w:t>
+        <w:t xml:space="preserve">here’s where we leave off this optimization goal, with the final decision being to reduce the number of staffers to 10, with the above schedule, and to reduce the number of trunk lines to 5. </w:t>
+      </w:r>
+      <w:proofErr w:type="gramStart"/>
+      <w:r>
+        <w:t xml:space="preserve">Both of </w:t>
+      </w:r>
+      <w:r>
+        <w:lastRenderedPageBreak/>
+        <w:t>these</w:t>
+      </w:r>
+      <w:proofErr w:type="gramEnd"/>
+      <w:r>
+        <w:t xml:space="preserve"> </w:t>
       </w:r>
       <w:r>
         <w:t xml:space="preserve">reductions </w:t>
@@ -7894,7 +8266,6 @@
         <w:ind w:firstLine="360"/>
       </w:pPr>
       <w:r>
-        <w:lastRenderedPageBreak/>
         <w:t xml:space="preserve">As a final step to this simulation report, we wanted to </w:t>
       </w:r>
       <w:r>
@@ -7946,7 +8317,15 @@
         <w:t xml:space="preserve"> Ideally</w:t>
       </w:r>
       <w:r>
-        <w:t>, the up time – or amount of customers served before failure - and down time would be left to a more probabilistic expression, but</w:t>
+        <w:t xml:space="preserve">, the up time – or </w:t>
+      </w:r>
+      <w:proofErr w:type="gramStart"/>
+      <w:r>
+        <w:t>amount</w:t>
+      </w:r>
+      <w:proofErr w:type="gramEnd"/>
+      <w:r>
+        <w:t xml:space="preserve"> of customers served before failure - and down time would be left to a more probabilistic expression, but</w:t>
       </w:r>
       <w:r>
         <w:t xml:space="preserve"> the limitations of the student version of ARENA made it </w:t>
@@ -7963,7 +8342,15 @@
         <w:t>However</w:t>
       </w:r>
       <w:r>
-        <w:t>, the final result that worked (failure after 2000 customers with a down time of two hours) yielded interesting results</w:t>
+        <w:t xml:space="preserve">, </w:t>
+      </w:r>
+      <w:proofErr w:type="gramStart"/>
+      <w:r>
+        <w:t>the final result</w:t>
+      </w:r>
+      <w:proofErr w:type="gramEnd"/>
+      <w:r>
+        <w:t xml:space="preserve"> that worked (failure after 2000 customers with a down time of two hours) yielded interesting results</w:t>
       </w:r>
       <w:r>
         <w:t>:</w:t>
@@ -8917,10 +9304,22 @@
         <w:t>, it w</w:t>
       </w:r>
       <w:r>
-        <w:t xml:space="preserve">ould likely improve general worker morale and prevent burnout. The best </w:t>
-      </w:r>
-      <w:r>
-        <w:t>option is likely a mix of them both – shift schedules around during this high stress period and also call in reinforcements, if able.</w:t>
+        <w:t xml:space="preserve">ould likely improve general worker morale and prevent burnout. The </w:t>
+      </w:r>
+      <w:r>
+        <w:lastRenderedPageBreak/>
+        <w:t xml:space="preserve">best </w:t>
+      </w:r>
+      <w:r>
+        <w:t xml:space="preserve">option is likely a mix of them both – shift schedules around during this high stress period and also </w:t>
+      </w:r>
+      <w:proofErr w:type="gramStart"/>
+      <w:r>
+        <w:t>call in</w:t>
+      </w:r>
+      <w:proofErr w:type="gramEnd"/>
+      <w:r>
+        <w:t xml:space="preserve"> reinforcements, if able.</w:t>
       </w:r>
     </w:p>
     <w:p>
@@ -8935,7 +9334,6 @@
           <w:sz w:val="36"/>
           <w:szCs w:val="36"/>
         </w:rPr>
-        <w:lastRenderedPageBreak/>
         <w:t>Areas for Future Research</w:t>
       </w:r>
     </w:p>
@@ -8966,6 +9364,9 @@
       </w:r>
       <w:r>
         <w:t xml:space="preserve"> Background section. </w:t>
+      </w:r>
+      <w:r>
+        <w:t>Some areas to consider for future work include:</w:t>
       </w:r>
     </w:p>
     <w:p>
@@ -9000,6 +9401,9 @@
       <w:r>
         <w:t>sing on optimizing waiting time</w:t>
       </w:r>
+      <w:r>
+        <w:t>.</w:t>
+      </w:r>
     </w:p>
     <w:p>
       <w:pPr>
@@ -9015,6 +9419,9 @@
       <w:r>
         <w:t>apture the customer’s input from the original menu when they get sent to a specialist, so that the specialist doesn’t have to ask them all their info again</w:t>
       </w:r>
+      <w:r>
+        <w:t>.</w:t>
+      </w:r>
     </w:p>
     <w:p>
       <w:pPr>
@@ -9048,6 +9455,9 @@
       <w:r>
         <w:t xml:space="preserve"> another resource</w:t>
       </w:r>
+      <w:r>
+        <w:t>.</w:t>
+      </w:r>
     </w:p>
     <w:p>
       <w:pPr>
@@ -9102,14 +9512,34 @@
       <w:r>
         <w:t xml:space="preserve">profitability and utilization </w:t>
       </w:r>
-      <w:r>
-        <w:t>[</w:t>
-      </w:r>
-      <w:r>
-        <w:t>10 COMMON CALL CENTER C</w:t>
-      </w:r>
-      <w:r>
-        <w:t>HALLENGES (&amp; WAYS TO SOLVE THEM]</w:t>
+      <w:sdt>
+        <w:sdtPr>
+          <w:id w:val="1747685357"/>
+          <w:citation/>
+        </w:sdtPr>
+        <w:sdtContent>
+          <w:r>
+            <w:fldChar w:fldCharType="begin"/>
+          </w:r>
+          <w:r>
+            <w:instrText xml:space="preserve"> CITATION Bie23 \l 1033 </w:instrText>
+          </w:r>
+          <w:r>
+            <w:fldChar w:fldCharType="separate"/>
+          </w:r>
+          <w:r>
+            <w:rPr>
+              <w:noProof/>
+            </w:rPr>
+            <w:t>[5]</w:t>
+          </w:r>
+          <w:r>
+            <w:fldChar w:fldCharType="end"/>
+          </w:r>
+        </w:sdtContent>
+      </w:sdt>
+      <w:r>
+        <w:t>.</w:t>
       </w:r>
     </w:p>
     <w:p>
@@ -9133,8 +9563,16 @@
         <w:rPr>
           <w:color w:val="FF0000"/>
         </w:rPr>
-        <w:t>complaints/negative feedback into future staffing decisions</w:t>
-      </w:r>
+        <w:t xml:space="preserve">complaints/negative feedback into future staffing </w:t>
+      </w:r>
+      <w:proofErr w:type="gramStart"/>
+      <w:r>
+        <w:rPr>
+          <w:color w:val="FF0000"/>
+        </w:rPr>
+        <w:t>decisions</w:t>
+      </w:r>
+      <w:proofErr w:type="gramEnd"/>
     </w:p>
     <w:p>
       <w:pPr>
@@ -9159,10 +9597,18 @@
         <w:t>For the two group members who implement call centers at their companies, this was great research to demonstrate how balancing trunk</w:t>
       </w:r>
       <w:r>
-        <w:t>-</w:t>
-      </w:r>
-      <w:r>
-        <w:t>lines and staffers is important – self-service is useful for customers who prefer dealing with their issue quickly, and don’t want to have to explain it in a conversation to a human, and can also help the company by not needing to allocate a resource to deal with those customers. At the same time, customer feedback is of the utmost import, and we don’t want all our customers to be frustrated with an automated system that doesn’t work, hence we want to maintain a level of staffing that both helps our customers in a timely manner, and in a way that leaves them fee</w:t>
+        <w:t xml:space="preserve"> </w:t>
+      </w:r>
+      <w:r>
+        <w:t xml:space="preserve">lines and staffers is important – self-service is useful for customers who prefer dealing with their issue quickly, and don’t want to have to explain it in a conversation to a </w:t>
+      </w:r>
+      <w:proofErr w:type="gramStart"/>
+      <w:r>
+        <w:t>human, and</w:t>
+      </w:r>
+      <w:proofErr w:type="gramEnd"/>
+      <w:r>
+        <w:t xml:space="preserve"> can also help the company by not needing to allocate a resource to deal with those customers. At the same time, customer feedback is of the utmost import, and we don’t want all our customers to be frustrated with an automated system that doesn’t work, hence we want to maintain a level of staffing that both helps our customers in a timely manner, and in a way that leaves them fee</w:t>
       </w:r>
       <w:r>
         <w:t>ling positive about our company</w:t>
@@ -9170,10 +9616,655 @@
       <w:r>
         <w:t>.</w:t>
       </w:r>
+    </w:p>
+    <w:p>
+      <w:pPr>
+        <w:ind w:firstLine="360"/>
+      </w:pPr>
+    </w:p>
+    <w:p>
+      <w:pPr>
+        <w:ind w:firstLine="360"/>
+      </w:pPr>
+    </w:p>
+    <w:p>
+      <w:pPr>
+        <w:ind w:firstLine="360"/>
+      </w:pPr>
     </w:p>
     <w:p/>
     <w:p/>
-    <w:p/>
+    <w:sdt>
+      <w:sdtPr>
+        <w:id w:val="1596437565"/>
+        <w:docPartObj>
+          <w:docPartGallery w:val="Bibliographies"/>
+          <w:docPartUnique/>
+        </w:docPartObj>
+      </w:sdtPr>
+      <w:sdtEndPr>
+        <w:rPr>
+          <w:rFonts w:asciiTheme="minorHAnsi" w:eastAsiaTheme="minorEastAsia" w:hAnsiTheme="minorHAnsi" w:cstheme="minorBidi"/>
+          <w:color w:val="auto"/>
+          <w:sz w:val="22"/>
+          <w:szCs w:val="22"/>
+        </w:rPr>
+      </w:sdtEndPr>
+      <w:sdtContent>
+        <w:p>
+          <w:pPr>
+            <w:pStyle w:val="Heading1"/>
+          </w:pPr>
+          <w:r>
+            <w:t>References</w:t>
+          </w:r>
+        </w:p>
+        <w:sdt>
+          <w:sdtPr>
+            <w:id w:val="-573587230"/>
+            <w:bibliography/>
+          </w:sdtPr>
+          <w:sdtContent>
+            <w:p>
+              <w:pPr>
+                <w:rPr>
+                  <w:noProof/>
+                </w:rPr>
+              </w:pPr>
+              <w:r>
+                <w:fldChar w:fldCharType="begin"/>
+              </w:r>
+              <w:r>
+                <w:instrText xml:space="preserve"> BIBLIOGRAPHY </w:instrText>
+              </w:r>
+              <w:r>
+                <w:fldChar w:fldCharType="separate"/>
+              </w:r>
+            </w:p>
+            <w:tbl>
+              <w:tblPr>
+                <w:tblW w:w="5000" w:type="pct"/>
+                <w:tblCellSpacing w:w="15" w:type="dxa"/>
+                <w:tblCellMar>
+                  <w:top w:w="15" w:type="dxa"/>
+                  <w:left w:w="15" w:type="dxa"/>
+                  <w:bottom w:w="15" w:type="dxa"/>
+                  <w:right w:w="15" w:type="dxa"/>
+                </w:tblCellMar>
+                <w:tblLook w:val="04A0" w:firstRow="1" w:lastRow="0" w:firstColumn="1" w:lastColumn="0" w:noHBand="0" w:noVBand="1"/>
+              </w:tblPr>
+              <w:tblGrid>
+                <w:gridCol w:w="433"/>
+                <w:gridCol w:w="8927"/>
+              </w:tblGrid>
+              <w:tr>
+                <w:trPr>
+                  <w:divId w:val="1224832991"/>
+                  <w:tblCellSpacing w:w="15" w:type="dxa"/>
+                </w:trPr>
+                <w:tc>
+                  <w:tcPr>
+                    <w:tcW w:w="50" w:type="pct"/>
+                    <w:hideMark/>
+                  </w:tcPr>
+                  <w:p>
+                    <w:pPr>
+                      <w:pStyle w:val="Bibliography"/>
+                      <w:rPr>
+                        <w:noProof/>
+                        <w:sz w:val="24"/>
+                        <w:szCs w:val="24"/>
+                      </w:rPr>
+                    </w:pPr>
+                    <w:r>
+                      <w:rPr>
+                        <w:noProof/>
+                      </w:rPr>
+                      <w:t xml:space="preserve">[1] </w:t>
+                    </w:r>
+                  </w:p>
+                </w:tc>
+                <w:tc>
+                  <w:tcPr>
+                    <w:tcW w:w="0" w:type="auto"/>
+                    <w:hideMark/>
+                  </w:tcPr>
+                  <w:p>
+                    <w:pPr>
+                      <w:pStyle w:val="Bibliography"/>
+                      <w:rPr>
+                        <w:noProof/>
+                      </w:rPr>
+                    </w:pPr>
+                    <w:r>
+                      <w:rPr>
+                        <w:noProof/>
+                      </w:rPr>
+                      <w:t xml:space="preserve">Z. Aksin, M. Armony and V. Mehrotra, "The Modern Call Center: A Multi-Disciplinary Perspective on Operations Management Research," </w:t>
+                    </w:r>
+                    <w:r>
+                      <w:rPr>
+                        <w:i/>
+                        <w:iCs/>
+                        <w:noProof/>
+                      </w:rPr>
+                      <w:t xml:space="preserve">Production and Operations Management, </w:t>
+                    </w:r>
+                    <w:r>
+                      <w:rPr>
+                        <w:noProof/>
+                      </w:rPr>
+                      <w:t xml:space="preserve">vol. 16, no. 6, pp. 665-688, 2007. </w:t>
+                    </w:r>
+                  </w:p>
+                </w:tc>
+              </w:tr>
+              <w:tr>
+                <w:trPr>
+                  <w:divId w:val="1224832991"/>
+                  <w:tblCellSpacing w:w="15" w:type="dxa"/>
+                </w:trPr>
+                <w:tc>
+                  <w:tcPr>
+                    <w:tcW w:w="50" w:type="pct"/>
+                    <w:hideMark/>
+                  </w:tcPr>
+                  <w:p>
+                    <w:pPr>
+                      <w:pStyle w:val="Bibliography"/>
+                      <w:rPr>
+                        <w:noProof/>
+                      </w:rPr>
+                    </w:pPr>
+                    <w:r>
+                      <w:rPr>
+                        <w:noProof/>
+                      </w:rPr>
+                      <w:t xml:space="preserve">[2] </w:t>
+                    </w:r>
+                  </w:p>
+                </w:tc>
+                <w:tc>
+                  <w:tcPr>
+                    <w:tcW w:w="0" w:type="auto"/>
+                    <w:hideMark/>
+                  </w:tcPr>
+                  <w:p>
+                    <w:pPr>
+                      <w:pStyle w:val="Bibliography"/>
+                      <w:rPr>
+                        <w:noProof/>
+                      </w:rPr>
+                    </w:pPr>
+                    <w:r>
+                      <w:rPr>
+                        <w:noProof/>
+                      </w:rPr>
+                      <w:t>L. F. Ali III, "A Call Center Simulation Study: Comparing the Reliability of Cross-Trained Agents to Specialized Agents," University of Tennessee, Knoxville, 2010.</w:t>
+                    </w:r>
+                  </w:p>
+                </w:tc>
+              </w:tr>
+              <w:tr>
+                <w:trPr>
+                  <w:divId w:val="1224832991"/>
+                  <w:tblCellSpacing w:w="15" w:type="dxa"/>
+                </w:trPr>
+                <w:tc>
+                  <w:tcPr>
+                    <w:tcW w:w="50" w:type="pct"/>
+                    <w:hideMark/>
+                  </w:tcPr>
+                  <w:p>
+                    <w:pPr>
+                      <w:pStyle w:val="Bibliography"/>
+                      <w:rPr>
+                        <w:noProof/>
+                      </w:rPr>
+                    </w:pPr>
+                    <w:r>
+                      <w:rPr>
+                        <w:noProof/>
+                      </w:rPr>
+                      <w:t xml:space="preserve">[3] </w:t>
+                    </w:r>
+                  </w:p>
+                </w:tc>
+                <w:tc>
+                  <w:tcPr>
+                    <w:tcW w:w="0" w:type="auto"/>
+                    <w:hideMark/>
+                  </w:tcPr>
+                  <w:p>
+                    <w:pPr>
+                      <w:pStyle w:val="Bibliography"/>
+                      <w:rPr>
+                        <w:noProof/>
+                      </w:rPr>
+                    </w:pPr>
+                    <w:r>
+                      <w:rPr>
+                        <w:noProof/>
+                      </w:rPr>
+                      <w:t>L. Irby, "7 Basic Credit Card Features," the balance, 20 January 2022. [Online]. Available: https://www.thebalancemoney.com/basic-credit-card-features-960224. [Accessed 2 December 2023].</w:t>
+                    </w:r>
+                  </w:p>
+                </w:tc>
+              </w:tr>
+              <w:tr>
+                <w:trPr>
+                  <w:divId w:val="1224832991"/>
+                  <w:tblCellSpacing w:w="15" w:type="dxa"/>
+                </w:trPr>
+                <w:tc>
+                  <w:tcPr>
+                    <w:tcW w:w="50" w:type="pct"/>
+                    <w:hideMark/>
+                  </w:tcPr>
+                  <w:p>
+                    <w:pPr>
+                      <w:pStyle w:val="Bibliography"/>
+                      <w:rPr>
+                        <w:noProof/>
+                      </w:rPr>
+                    </w:pPr>
+                    <w:r>
+                      <w:rPr>
+                        <w:noProof/>
+                      </w:rPr>
+                      <w:t xml:space="preserve">[4] </w:t>
+                    </w:r>
+                  </w:p>
+                </w:tc>
+                <w:tc>
+                  <w:tcPr>
+                    <w:tcW w:w="0" w:type="auto"/>
+                    <w:hideMark/>
+                  </w:tcPr>
+                  <w:p>
+                    <w:pPr>
+                      <w:pStyle w:val="Bibliography"/>
+                      <w:rPr>
+                        <w:noProof/>
+                      </w:rPr>
+                    </w:pPr>
+                    <w:r>
+                      <w:rPr>
+                        <w:i/>
+                        <w:iCs/>
+                        <w:noProof/>
+                      </w:rPr>
+                      <w:t xml:space="preserve">Personal Phonecalls to Track Automated System Pathways at Amazon, Capital One, Chase, and UPS. </w:t>
+                    </w:r>
+                    <w:r>
+                      <w:rPr>
+                        <w:noProof/>
+                      </w:rPr>
+                      <w:t>[Sound Recording]. 2023.</w:t>
+                    </w:r>
+                  </w:p>
+                </w:tc>
+              </w:tr>
+              <w:tr>
+                <w:trPr>
+                  <w:divId w:val="1224832991"/>
+                  <w:tblCellSpacing w:w="15" w:type="dxa"/>
+                </w:trPr>
+                <w:tc>
+                  <w:tcPr>
+                    <w:tcW w:w="50" w:type="pct"/>
+                    <w:hideMark/>
+                  </w:tcPr>
+                  <w:p>
+                    <w:pPr>
+                      <w:pStyle w:val="Bibliography"/>
+                      <w:rPr>
+                        <w:noProof/>
+                      </w:rPr>
+                    </w:pPr>
+                    <w:r>
+                      <w:rPr>
+                        <w:noProof/>
+                      </w:rPr>
+                      <w:t xml:space="preserve">[5] </w:t>
+                    </w:r>
+                  </w:p>
+                </w:tc>
+                <w:tc>
+                  <w:tcPr>
+                    <w:tcW w:w="0" w:type="auto"/>
+                    <w:hideMark/>
+                  </w:tcPr>
+                  <w:p>
+                    <w:pPr>
+                      <w:pStyle w:val="Bibliography"/>
+                      <w:rPr>
+                        <w:noProof/>
+                      </w:rPr>
+                    </w:pPr>
+                    <w:r>
+                      <w:rPr>
+                        <w:noProof/>
+                      </w:rPr>
+                      <w:t>J. Zerby, "How to Get the Best SIP Trunk Pricing for Your Business," Nextiva, 30 October 2023. [Online]. Available: https://www.nextiva.com/blog/sip-trunk-pricing.html. [Accessed November 2023].</w:t>
+                    </w:r>
+                  </w:p>
+                </w:tc>
+              </w:tr>
+              <w:tr>
+                <w:trPr>
+                  <w:divId w:val="1224832991"/>
+                  <w:tblCellSpacing w:w="15" w:type="dxa"/>
+                </w:trPr>
+                <w:tc>
+                  <w:tcPr>
+                    <w:tcW w:w="50" w:type="pct"/>
+                    <w:hideMark/>
+                  </w:tcPr>
+                  <w:p>
+                    <w:pPr>
+                      <w:pStyle w:val="Bibliography"/>
+                      <w:rPr>
+                        <w:noProof/>
+                      </w:rPr>
+                    </w:pPr>
+                    <w:r>
+                      <w:rPr>
+                        <w:noProof/>
+                      </w:rPr>
+                      <w:t xml:space="preserve">[6] </w:t>
+                    </w:r>
+                  </w:p>
+                </w:tc>
+                <w:tc>
+                  <w:tcPr>
+                    <w:tcW w:w="0" w:type="auto"/>
+                    <w:hideMark/>
+                  </w:tcPr>
+                  <w:p>
+                    <w:pPr>
+                      <w:pStyle w:val="Bibliography"/>
+                      <w:rPr>
+                        <w:noProof/>
+                      </w:rPr>
+                    </w:pPr>
+                    <w:r>
+                      <w:rPr>
+                        <w:noProof/>
+                      </w:rPr>
+                      <w:t>M. Shulzhenko, "Call Center Agent Utilization," VoiceSpin!, 23 June 2023. [Online]. Available: https://www.voicespin.com/glossary/call-center-agent-utilization/. [Accessed 2 December 2023].</w:t>
+                    </w:r>
+                  </w:p>
+                </w:tc>
+              </w:tr>
+              <w:tr>
+                <w:trPr>
+                  <w:divId w:val="1224832991"/>
+                  <w:tblCellSpacing w:w="15" w:type="dxa"/>
+                </w:trPr>
+                <w:tc>
+                  <w:tcPr>
+                    <w:tcW w:w="50" w:type="pct"/>
+                    <w:hideMark/>
+                  </w:tcPr>
+                  <w:p>
+                    <w:pPr>
+                      <w:pStyle w:val="Bibliography"/>
+                      <w:rPr>
+                        <w:noProof/>
+                      </w:rPr>
+                    </w:pPr>
+                    <w:r>
+                      <w:rPr>
+                        <w:noProof/>
+                      </w:rPr>
+                      <w:t xml:space="preserve">[7] </w:t>
+                    </w:r>
+                  </w:p>
+                </w:tc>
+                <w:tc>
+                  <w:tcPr>
+                    <w:tcW w:w="0" w:type="auto"/>
+                    <w:hideMark/>
+                  </w:tcPr>
+                  <w:p>
+                    <w:pPr>
+                      <w:pStyle w:val="Bibliography"/>
+                      <w:rPr>
+                        <w:noProof/>
+                      </w:rPr>
+                    </w:pPr>
+                    <w:r>
+                      <w:rPr>
+                        <w:noProof/>
+                      </w:rPr>
+                      <w:t>J. Liu, "Your Rights as a Credit Card Holder," moneygeek, 8 November 2023. [Online]. Available: https://www.moneygeek.com/credit-cards/resources/credit-card-holders-rights/. [Accessed 2023 December 2023].</w:t>
+                    </w:r>
+                  </w:p>
+                </w:tc>
+              </w:tr>
+              <w:tr>
+                <w:trPr>
+                  <w:divId w:val="1224832991"/>
+                  <w:tblCellSpacing w:w="15" w:type="dxa"/>
+                </w:trPr>
+                <w:tc>
+                  <w:tcPr>
+                    <w:tcW w:w="50" w:type="pct"/>
+                    <w:hideMark/>
+                  </w:tcPr>
+                  <w:p>
+                    <w:pPr>
+                      <w:pStyle w:val="Bibliography"/>
+                      <w:rPr>
+                        <w:noProof/>
+                      </w:rPr>
+                    </w:pPr>
+                    <w:r>
+                      <w:rPr>
+                        <w:noProof/>
+                      </w:rPr>
+                      <w:t xml:space="preserve">[8] </w:t>
+                    </w:r>
+                  </w:p>
+                </w:tc>
+                <w:tc>
+                  <w:tcPr>
+                    <w:tcW w:w="0" w:type="auto"/>
+                    <w:hideMark/>
+                  </w:tcPr>
+                  <w:p>
+                    <w:pPr>
+                      <w:pStyle w:val="Bibliography"/>
+                      <w:rPr>
+                        <w:noProof/>
+                      </w:rPr>
+                    </w:pPr>
+                    <w:r>
+                      <w:rPr>
+                        <w:noProof/>
+                      </w:rPr>
+                      <w:t>M. Bieber, "10 Common Call Center Challenges (&amp; Ways to Solve Them)," LinkedIn Post, 29 August 2023. [Online]. Available: https://www.linkedin.com/pulse/10-common-call-center-challenges-ways-solve-them-matthew-bieber. [Accessed 2 December 2023].</w:t>
+                    </w:r>
+                  </w:p>
+                </w:tc>
+              </w:tr>
+              <w:tr>
+                <w:trPr>
+                  <w:divId w:val="1224832991"/>
+                  <w:tblCellSpacing w:w="15" w:type="dxa"/>
+                </w:trPr>
+                <w:tc>
+                  <w:tcPr>
+                    <w:tcW w:w="50" w:type="pct"/>
+                    <w:hideMark/>
+                  </w:tcPr>
+                  <w:p>
+                    <w:pPr>
+                      <w:pStyle w:val="Bibliography"/>
+                      <w:rPr>
+                        <w:noProof/>
+                      </w:rPr>
+                    </w:pPr>
+                    <w:r>
+                      <w:rPr>
+                        <w:noProof/>
+                      </w:rPr>
+                      <w:t xml:space="preserve">[9] </w:t>
+                    </w:r>
+                  </w:p>
+                </w:tc>
+                <w:tc>
+                  <w:tcPr>
+                    <w:tcW w:w="0" w:type="auto"/>
+                    <w:hideMark/>
+                  </w:tcPr>
+                  <w:p>
+                    <w:pPr>
+                      <w:pStyle w:val="Bibliography"/>
+                      <w:rPr>
+                        <w:noProof/>
+                      </w:rPr>
+                    </w:pPr>
+                    <w:r>
+                      <w:rPr>
+                        <w:noProof/>
+                      </w:rPr>
+                      <w:t>D. Miller, "The Biggest Credit Card Complaints in America," smartasset, 16 May 2023. [Online]. Available: https://smartasset.com/credit-cards/biggest-credit-card-complaints. [Accessed 2 December 2023].</w:t>
+                    </w:r>
+                  </w:p>
+                </w:tc>
+              </w:tr>
+              <w:tr>
+                <w:trPr>
+                  <w:divId w:val="1224832991"/>
+                  <w:tblCellSpacing w:w="15" w:type="dxa"/>
+                </w:trPr>
+                <w:tc>
+                  <w:tcPr>
+                    <w:tcW w:w="50" w:type="pct"/>
+                    <w:hideMark/>
+                  </w:tcPr>
+                  <w:p>
+                    <w:pPr>
+                      <w:pStyle w:val="Bibliography"/>
+                      <w:rPr>
+                        <w:noProof/>
+                      </w:rPr>
+                    </w:pPr>
+                    <w:r>
+                      <w:rPr>
+                        <w:noProof/>
+                      </w:rPr>
+                      <w:t xml:space="preserve">[10] </w:t>
+                    </w:r>
+                  </w:p>
+                </w:tc>
+                <w:tc>
+                  <w:tcPr>
+                    <w:tcW w:w="0" w:type="auto"/>
+                    <w:hideMark/>
+                  </w:tcPr>
+                  <w:p>
+                    <w:pPr>
+                      <w:pStyle w:val="Bibliography"/>
+                      <w:rPr>
+                        <w:noProof/>
+                      </w:rPr>
+                    </w:pPr>
+                    <w:r>
+                      <w:rPr>
+                        <w:noProof/>
+                      </w:rPr>
+                      <w:t xml:space="preserve">N. A. I. Razali and S. A. Bareduan, "Arena Simulation Training Guide for Simple Call Center," </w:t>
+                    </w:r>
+                    <w:r>
+                      <w:rPr>
+                        <w:i/>
+                        <w:iCs/>
+                        <w:noProof/>
+                      </w:rPr>
+                      <w:t xml:space="preserve">Research Progress in Mechanical and Manufacturing Engineering, </w:t>
+                    </w:r>
+                    <w:r>
+                      <w:rPr>
+                        <w:noProof/>
+                      </w:rPr>
+                      <w:t xml:space="preserve">vol. 2, no. 2, pp. 1035-1041, 2021. </w:t>
+                    </w:r>
+                  </w:p>
+                </w:tc>
+              </w:tr>
+              <w:tr>
+                <w:trPr>
+                  <w:divId w:val="1224832991"/>
+                  <w:tblCellSpacing w:w="15" w:type="dxa"/>
+                </w:trPr>
+                <w:tc>
+                  <w:tcPr>
+                    <w:tcW w:w="50" w:type="pct"/>
+                    <w:hideMark/>
+                  </w:tcPr>
+                  <w:p>
+                    <w:pPr>
+                      <w:pStyle w:val="Bibliography"/>
+                      <w:rPr>
+                        <w:noProof/>
+                      </w:rPr>
+                    </w:pPr>
+                    <w:r>
+                      <w:rPr>
+                        <w:noProof/>
+                      </w:rPr>
+                      <w:t xml:space="preserve">[11] </w:t>
+                    </w:r>
+                  </w:p>
+                </w:tc>
+                <w:tc>
+                  <w:tcPr>
+                    <w:tcW w:w="0" w:type="auto"/>
+                    <w:hideMark/>
+                  </w:tcPr>
+                  <w:p>
+                    <w:pPr>
+                      <w:pStyle w:val="Bibliography"/>
+                      <w:rPr>
+                        <w:noProof/>
+                      </w:rPr>
+                    </w:pPr>
+                    <w:r>
+                      <w:rPr>
+                        <w:noProof/>
+                      </w:rPr>
+                      <w:t xml:space="preserve">M. D. Rossetti, Simulation Modeling and Arena, John Wiley &amp; Sons, 2021. </w:t>
+                    </w:r>
+                  </w:p>
+                </w:tc>
+              </w:tr>
+            </w:tbl>
+            <w:p>
+              <w:pPr>
+                <w:divId w:val="1224832991"/>
+                <w:rPr>
+                  <w:rFonts w:eastAsia="Times New Roman"/>
+                  <w:noProof/>
+                </w:rPr>
+              </w:pPr>
+            </w:p>
+            <w:p>
+              <w:r>
+                <w:rPr>
+                  <w:b/>
+                  <w:bCs/>
+                  <w:noProof/>
+                </w:rPr>
+                <w:fldChar w:fldCharType="end"/>
+              </w:r>
+            </w:p>
+          </w:sdtContent>
+        </w:sdt>
+      </w:sdtContent>
+    </w:sdt>
     <w:sectPr>
       <w:headerReference w:type="default" r:id="rId9"/>
       <w:pgSz w:w="12240" w:h="15840"/>
@@ -9186,7 +10277,7 @@
 </file>
 
 <file path=word/endnotes.xml><?xml version="1.0" encoding="utf-8"?>
-<w:endnotes xmlns:wpc="http://schemas.microsoft.com/office/word/2010/wordprocessingCanvas" xmlns:cx="http://schemas.microsoft.com/office/drawing/2014/chartex" xmlns:mc="http://schemas.openxmlformats.org/markup-compatibility/2006" xmlns:o="urn:schemas-microsoft-com:office:office" xmlns:r="http://schemas.openxmlformats.org/officeDocument/2006/relationships" xmlns:m="http://schemas.openxmlformats.org/officeDocument/2006/math" xmlns:v="urn:schemas-microsoft-com:vml" xmlns:wp14="http://schemas.microsoft.com/office/word/2010/wordprocessingDrawing" xmlns:wp="http://schemas.openxmlformats.org/drawingml/2006/wordprocessingDrawing" xmlns:w10="urn:schemas-microsoft-com:office:word" xmlns:w="http://schemas.openxmlformats.org/wordprocessingml/2006/main" xmlns:w14="http://schemas.microsoft.com/office/word/2010/wordml" xmlns:w15="http://schemas.microsoft.com/office/word/2012/wordml" xmlns:w16se="http://schemas.microsoft.com/office/word/2015/wordml/symex" xmlns:wpg="http://schemas.microsoft.com/office/word/2010/wordprocessingGroup" xmlns:wpi="http://schemas.microsoft.com/office/word/2010/wordprocessingInk" xmlns:wne="http://schemas.microsoft.com/office/word/2006/wordml" xmlns:wps="http://schemas.microsoft.com/office/word/2010/wordprocessingShape" mc:Ignorable="w14 w15 w16se wp14">
+<w:endnotes xmlns:wpc="http://schemas.microsoft.com/office/word/2010/wordprocessingCanvas" xmlns:cx="http://schemas.microsoft.com/office/drawing/2014/chartex" xmlns:cx1="http://schemas.microsoft.com/office/drawing/2015/9/8/chartex" xmlns:cx2="http://schemas.microsoft.com/office/drawing/2015/10/21/chartex" xmlns:cx3="http://schemas.microsoft.com/office/drawing/2016/5/9/chartex" xmlns:cx4="http://schemas.microsoft.com/office/drawing/2016/5/10/chartex" xmlns:cx5="http://schemas.microsoft.com/office/drawing/2016/5/11/chartex" xmlns:cx6="http://schemas.microsoft.com/office/drawing/2016/5/12/chartex" xmlns:cx7="http://schemas.microsoft.com/office/drawing/2016/5/13/chartex" xmlns:cx8="http://schemas.microsoft.com/office/drawing/2016/5/14/chartex" xmlns:mc="http://schemas.openxmlformats.org/markup-compatibility/2006" xmlns:aink="http://schemas.microsoft.com/office/drawing/2016/ink" xmlns:am3d="http://schemas.microsoft.com/office/drawing/2017/model3d" xmlns:o="urn:schemas-microsoft-com:office:office" xmlns:oel="http://schemas.microsoft.com/office/2019/extlst" xmlns:r="http://schemas.openxmlformats.org/officeDocument/2006/relationships" xmlns:m="http://schemas.openxmlformats.org/officeDocument/2006/math" xmlns:v="urn:schemas-microsoft-com:vml" xmlns:wp14="http://schemas.microsoft.com/office/word/2010/wordprocessingDrawing" xmlns:wp="http://schemas.openxmlformats.org/drawingml/2006/wordprocessingDrawing" xmlns:w10="urn:schemas-microsoft-com:office:word" xmlns:w="http://schemas.openxmlformats.org/wordprocessingml/2006/main" xmlns:w14="http://schemas.microsoft.com/office/word/2010/wordml" xmlns:w15="http://schemas.microsoft.com/office/word/2012/wordml" xmlns:w16cex="http://schemas.microsoft.com/office/word/2018/wordml/cex" xmlns:w16cid="http://schemas.microsoft.com/office/word/2016/wordml/cid" xmlns:w16="http://schemas.microsoft.com/office/word/2018/wordml" xmlns:w16sdtdh="http://schemas.microsoft.com/office/word/2020/wordml/sdtdatahash" xmlns:w16se="http://schemas.microsoft.com/office/word/2015/wordml/symex" xmlns:wpg="http://schemas.microsoft.com/office/word/2010/wordprocessingGroup" xmlns:wpi="http://schemas.microsoft.com/office/word/2010/wordprocessingInk" xmlns:wne="http://schemas.microsoft.com/office/word/2006/wordml" xmlns:wps="http://schemas.microsoft.com/office/word/2010/wordprocessingShape" mc:Ignorable="w14 w15 w16se w16cid w16 w16cex w16sdtdh wp14">
   <w:endnote w:type="separator" w:id="-1">
     <w:p>
       <w:pPr>
@@ -9211,7 +10302,7 @@
 </file>
 
 <file path=word/footnotes.xml><?xml version="1.0" encoding="utf-8"?>
-<w:footnotes xmlns:wpc="http://schemas.microsoft.com/office/word/2010/wordprocessingCanvas" xmlns:cx="http://schemas.microsoft.com/office/drawing/2014/chartex" xmlns:mc="http://schemas.openxmlformats.org/markup-compatibility/2006" xmlns:o="urn:schemas-microsoft-com:office:office" xmlns:r="http://schemas.openxmlformats.org/officeDocument/2006/relationships" xmlns:m="http://schemas.openxmlformats.org/officeDocument/2006/math" xmlns:v="urn:schemas-microsoft-com:vml" xmlns:wp14="http://schemas.microsoft.com/office/word/2010/wordprocessingDrawing" xmlns:wp="http://schemas.openxmlformats.org/drawingml/2006/wordprocessingDrawing" xmlns:w10="urn:schemas-microsoft-com:office:word" xmlns:w="http://schemas.openxmlformats.org/wordprocessingml/2006/main" xmlns:w14="http://schemas.microsoft.com/office/word/2010/wordml" xmlns:w15="http://schemas.microsoft.com/office/word/2012/wordml" xmlns:w16se="http://schemas.microsoft.com/office/word/2015/wordml/symex" xmlns:wpg="http://schemas.microsoft.com/office/word/2010/wordprocessingGroup" xmlns:wpi="http://schemas.microsoft.com/office/word/2010/wordprocessingInk" xmlns:wne="http://schemas.microsoft.com/office/word/2006/wordml" xmlns:wps="http://schemas.microsoft.com/office/word/2010/wordprocessingShape" mc:Ignorable="w14 w15 w16se wp14">
+<w:footnotes xmlns:wpc="http://schemas.microsoft.com/office/word/2010/wordprocessingCanvas" xmlns:cx="http://schemas.microsoft.com/office/drawing/2014/chartex" xmlns:cx1="http://schemas.microsoft.com/office/drawing/2015/9/8/chartex" xmlns:cx2="http://schemas.microsoft.com/office/drawing/2015/10/21/chartex" xmlns:cx3="http://schemas.microsoft.com/office/drawing/2016/5/9/chartex" xmlns:cx4="http://schemas.microsoft.com/office/drawing/2016/5/10/chartex" xmlns:cx5="http://schemas.microsoft.com/office/drawing/2016/5/11/chartex" xmlns:cx6="http://schemas.microsoft.com/office/drawing/2016/5/12/chartex" xmlns:cx7="http://schemas.microsoft.com/office/drawing/2016/5/13/chartex" xmlns:cx8="http://schemas.microsoft.com/office/drawing/2016/5/14/chartex" xmlns:mc="http://schemas.openxmlformats.org/markup-compatibility/2006" xmlns:aink="http://schemas.microsoft.com/office/drawing/2016/ink" xmlns:am3d="http://schemas.microsoft.com/office/drawing/2017/model3d" xmlns:o="urn:schemas-microsoft-com:office:office" xmlns:oel="http://schemas.microsoft.com/office/2019/extlst" xmlns:r="http://schemas.openxmlformats.org/officeDocument/2006/relationships" xmlns:m="http://schemas.openxmlformats.org/officeDocument/2006/math" xmlns:v="urn:schemas-microsoft-com:vml" xmlns:wp14="http://schemas.microsoft.com/office/word/2010/wordprocessingDrawing" xmlns:wp="http://schemas.openxmlformats.org/drawingml/2006/wordprocessingDrawing" xmlns:w10="urn:schemas-microsoft-com:office:word" xmlns:w="http://schemas.openxmlformats.org/wordprocessingml/2006/main" xmlns:w14="http://schemas.microsoft.com/office/word/2010/wordml" xmlns:w15="http://schemas.microsoft.com/office/word/2012/wordml" xmlns:w16cex="http://schemas.microsoft.com/office/word/2018/wordml/cex" xmlns:w16cid="http://schemas.microsoft.com/office/word/2016/wordml/cid" xmlns:w16="http://schemas.microsoft.com/office/word/2018/wordml" xmlns:w16sdtdh="http://schemas.microsoft.com/office/word/2020/wordml/sdtdatahash" xmlns:w16se="http://schemas.microsoft.com/office/word/2015/wordml/symex" xmlns:wpg="http://schemas.microsoft.com/office/word/2010/wordprocessingGroup" xmlns:wpi="http://schemas.microsoft.com/office/word/2010/wordprocessingInk" xmlns:wne="http://schemas.microsoft.com/office/word/2006/wordml" xmlns:wps="http://schemas.microsoft.com/office/word/2010/wordprocessingShape" mc:Ignorable="w14 w15 w16se w16cid w16 w16cex w16sdtdh wp14">
   <w:footnote w:type="separator" w:id="-1">
     <w:p>
       <w:pPr>
@@ -9236,7 +10327,7 @@
 </file>
 
 <file path=word/header1.xml><?xml version="1.0" encoding="utf-8"?>
-<w:hdr xmlns:wpc="http://schemas.microsoft.com/office/word/2010/wordprocessingCanvas" xmlns:cx="http://schemas.microsoft.com/office/drawing/2014/chartex" xmlns:mc="http://schemas.openxmlformats.org/markup-compatibility/2006" xmlns:o="urn:schemas-microsoft-com:office:office" xmlns:r="http://schemas.openxmlformats.org/officeDocument/2006/relationships" xmlns:m="http://schemas.openxmlformats.org/officeDocument/2006/math" xmlns:v="urn:schemas-microsoft-com:vml" xmlns:wp14="http://schemas.microsoft.com/office/word/2010/wordprocessingDrawing" xmlns:wp="http://schemas.openxmlformats.org/drawingml/2006/wordprocessingDrawing" xmlns:w10="urn:schemas-microsoft-com:office:word" xmlns:w="http://schemas.openxmlformats.org/wordprocessingml/2006/main" xmlns:w14="http://schemas.microsoft.com/office/word/2010/wordml" xmlns:w15="http://schemas.microsoft.com/office/word/2012/wordml" xmlns:w16se="http://schemas.microsoft.com/office/word/2015/wordml/symex" xmlns:wpg="http://schemas.microsoft.com/office/word/2010/wordprocessingGroup" xmlns:wpi="http://schemas.microsoft.com/office/word/2010/wordprocessingInk" xmlns:wne="http://schemas.microsoft.com/office/word/2006/wordml" xmlns:wps="http://schemas.microsoft.com/office/word/2010/wordprocessingShape" mc:Ignorable="w14 w15 w16se wp14">
+<w:hdr xmlns:wpc="http://schemas.microsoft.com/office/word/2010/wordprocessingCanvas" xmlns:cx="http://schemas.microsoft.com/office/drawing/2014/chartex" xmlns:cx1="http://schemas.microsoft.com/office/drawing/2015/9/8/chartex" xmlns:cx2="http://schemas.microsoft.com/office/drawing/2015/10/21/chartex" xmlns:cx3="http://schemas.microsoft.com/office/drawing/2016/5/9/chartex" xmlns:cx4="http://schemas.microsoft.com/office/drawing/2016/5/10/chartex" xmlns:cx5="http://schemas.microsoft.com/office/drawing/2016/5/11/chartex" xmlns:cx6="http://schemas.microsoft.com/office/drawing/2016/5/12/chartex" xmlns:cx7="http://schemas.microsoft.com/office/drawing/2016/5/13/chartex" xmlns:cx8="http://schemas.microsoft.com/office/drawing/2016/5/14/chartex" xmlns:mc="http://schemas.openxmlformats.org/markup-compatibility/2006" xmlns:aink="http://schemas.microsoft.com/office/drawing/2016/ink" xmlns:am3d="http://schemas.microsoft.com/office/drawing/2017/model3d" xmlns:o="urn:schemas-microsoft-com:office:office" xmlns:oel="http://schemas.microsoft.com/office/2019/extlst" xmlns:r="http://schemas.openxmlformats.org/officeDocument/2006/relationships" xmlns:m="http://schemas.openxmlformats.org/officeDocument/2006/math" xmlns:v="urn:schemas-microsoft-com:vml" xmlns:wp14="http://schemas.microsoft.com/office/word/2010/wordprocessingDrawing" xmlns:wp="http://schemas.openxmlformats.org/drawingml/2006/wordprocessingDrawing" xmlns:w10="urn:schemas-microsoft-com:office:word" xmlns:w="http://schemas.openxmlformats.org/wordprocessingml/2006/main" xmlns:w14="http://schemas.microsoft.com/office/word/2010/wordml" xmlns:w15="http://schemas.microsoft.com/office/word/2012/wordml" xmlns:w16cex="http://schemas.microsoft.com/office/word/2018/wordml/cex" xmlns:w16cid="http://schemas.microsoft.com/office/word/2016/wordml/cid" xmlns:w16="http://schemas.microsoft.com/office/word/2018/wordml" xmlns:w16sdtdh="http://schemas.microsoft.com/office/word/2020/wordml/sdtdatahash" xmlns:w16se="http://schemas.microsoft.com/office/word/2015/wordml/symex" xmlns:wpg="http://schemas.microsoft.com/office/word/2010/wordprocessingGroup" xmlns:wpi="http://schemas.microsoft.com/office/word/2010/wordprocessingInk" xmlns:wne="http://schemas.microsoft.com/office/word/2006/wordml" xmlns:wps="http://schemas.microsoft.com/office/word/2010/wordprocessingShape" mc:Ignorable="w14 w15 w16se w16cid w16 w16cex w16sdtdh wp14">
   <w:sdt>
     <w:sdtPr>
       <w:id w:val="1615487164"/>
@@ -9292,7 +10383,7 @@
 </file>
 
 <file path=word/numbering.xml><?xml version="1.0" encoding="utf-8"?>
-<w:numbering xmlns:wpc="http://schemas.microsoft.com/office/word/2010/wordprocessingCanvas" xmlns:cx="http://schemas.microsoft.com/office/drawing/2014/chartex" xmlns:mc="http://schemas.openxmlformats.org/markup-compatibility/2006" xmlns:o="urn:schemas-microsoft-com:office:office" xmlns:r="http://schemas.openxmlformats.org/officeDocument/2006/relationships" xmlns:m="http://schemas.openxmlformats.org/officeDocument/2006/math" xmlns:v="urn:schemas-microsoft-com:vml" xmlns:wp14="http://schemas.microsoft.com/office/word/2010/wordprocessingDrawing" xmlns:wp="http://schemas.openxmlformats.org/drawingml/2006/wordprocessingDrawing" xmlns:w10="urn:schemas-microsoft-com:office:word" xmlns:w="http://schemas.openxmlformats.org/wordprocessingml/2006/main" xmlns:w14="http://schemas.microsoft.com/office/word/2010/wordml" xmlns:w15="http://schemas.microsoft.com/office/word/2012/wordml" xmlns:w16se="http://schemas.microsoft.com/office/word/2015/wordml/symex" xmlns:wpg="http://schemas.microsoft.com/office/word/2010/wordprocessingGroup" xmlns:wpi="http://schemas.microsoft.com/office/word/2010/wordprocessingInk" xmlns:wne="http://schemas.microsoft.com/office/word/2006/wordml" xmlns:wps="http://schemas.microsoft.com/office/word/2010/wordprocessingShape" mc:Ignorable="w14 w15 w16se wp14">
+<w:numbering xmlns:wpc="http://schemas.microsoft.com/office/word/2010/wordprocessingCanvas" xmlns:cx="http://schemas.microsoft.com/office/drawing/2014/chartex" xmlns:cx1="http://schemas.microsoft.com/office/drawing/2015/9/8/chartex" xmlns:cx2="http://schemas.microsoft.com/office/drawing/2015/10/21/chartex" xmlns:cx3="http://schemas.microsoft.com/office/drawing/2016/5/9/chartex" xmlns:cx4="http://schemas.microsoft.com/office/drawing/2016/5/10/chartex" xmlns:cx5="http://schemas.microsoft.com/office/drawing/2016/5/11/chartex" xmlns:cx6="http://schemas.microsoft.com/office/drawing/2016/5/12/chartex" xmlns:cx7="http://schemas.microsoft.com/office/drawing/2016/5/13/chartex" xmlns:cx8="http://schemas.microsoft.com/office/drawing/2016/5/14/chartex" xmlns:mc="http://schemas.openxmlformats.org/markup-compatibility/2006" xmlns:aink="http://schemas.microsoft.com/office/drawing/2016/ink" xmlns:am3d="http://schemas.microsoft.com/office/drawing/2017/model3d" xmlns:o="urn:schemas-microsoft-com:office:office" xmlns:oel="http://schemas.microsoft.com/office/2019/extlst" xmlns:r="http://schemas.openxmlformats.org/officeDocument/2006/relationships" xmlns:m="http://schemas.openxmlformats.org/officeDocument/2006/math" xmlns:v="urn:schemas-microsoft-com:vml" xmlns:wp14="http://schemas.microsoft.com/office/word/2010/wordprocessingDrawing" xmlns:wp="http://schemas.openxmlformats.org/drawingml/2006/wordprocessingDrawing" xmlns:w10="urn:schemas-microsoft-com:office:word" xmlns:w="http://schemas.openxmlformats.org/wordprocessingml/2006/main" xmlns:w14="http://schemas.microsoft.com/office/word/2010/wordml" xmlns:w15="http://schemas.microsoft.com/office/word/2012/wordml" xmlns:w16cex="http://schemas.microsoft.com/office/word/2018/wordml/cex" xmlns:w16cid="http://schemas.microsoft.com/office/word/2016/wordml/cid" xmlns:w16="http://schemas.microsoft.com/office/word/2018/wordml" xmlns:w16sdtdh="http://schemas.microsoft.com/office/word/2020/wordml/sdtdatahash" xmlns:w16se="http://schemas.microsoft.com/office/word/2015/wordml/symex" xmlns:wpg="http://schemas.microsoft.com/office/word/2010/wordprocessingGroup" xmlns:wpi="http://schemas.microsoft.com/office/word/2010/wordprocessingInk" xmlns:wne="http://schemas.microsoft.com/office/word/2006/wordml" xmlns:wps="http://schemas.microsoft.com/office/word/2010/wordprocessingShape" mc:Ignorable="w14 w15 w16se w16cid w16 w16cex w16sdtdh wp14">
   <w:abstractNum w:abstractNumId="0" w15:restartNumberingAfterBreak="0">
     <w:nsid w:val="064D7312"/>
     <w:multiLevelType w:val="hybridMultilevel"/>
@@ -11023,19 +12114,19 @@
       </w:rPr>
     </w:lvl>
   </w:abstractNum>
-  <w:num w:numId="1">
+  <w:num w:numId="1" w16cid:durableId="2098014526">
     <w:abstractNumId w:val="0"/>
   </w:num>
-  <w:num w:numId="2">
+  <w:num w:numId="2" w16cid:durableId="1501308141">
     <w:abstractNumId w:val="8"/>
   </w:num>
-  <w:num w:numId="3">
+  <w:num w:numId="3" w16cid:durableId="792674833">
     <w:abstractNumId w:val="2"/>
   </w:num>
-  <w:num w:numId="4">
+  <w:num w:numId="4" w16cid:durableId="1415198521">
     <w:abstractNumId w:val="4"/>
   </w:num>
-  <w:num w:numId="5">
+  <w:num w:numId="5" w16cid:durableId="1500000704">
     <w:abstractNumId w:val="13"/>
     <w:lvlOverride w:ilvl="0">
       <w:startOverride w:val="1"/>
@@ -11065,47 +12156,47 @@
       <w:startOverride w:val="1"/>
     </w:lvlOverride>
   </w:num>
-  <w:num w:numId="6">
+  <w:num w:numId="6" w16cid:durableId="1587878198">
     <w:abstractNumId w:val="13"/>
   </w:num>
-  <w:num w:numId="7">
+  <w:num w:numId="7" w16cid:durableId="1953779551">
     <w:abstractNumId w:val="10"/>
   </w:num>
-  <w:num w:numId="8">
+  <w:num w:numId="8" w16cid:durableId="2080714223">
     <w:abstractNumId w:val="9"/>
   </w:num>
-  <w:num w:numId="9">
+  <w:num w:numId="9" w16cid:durableId="953295201">
     <w:abstractNumId w:val="14"/>
   </w:num>
-  <w:num w:numId="10">
+  <w:num w:numId="10" w16cid:durableId="821236269">
     <w:abstractNumId w:val="6"/>
   </w:num>
-  <w:num w:numId="11">
+  <w:num w:numId="11" w16cid:durableId="1672222720">
     <w:abstractNumId w:val="1"/>
   </w:num>
-  <w:num w:numId="12">
+  <w:num w:numId="12" w16cid:durableId="1978340606">
     <w:abstractNumId w:val="5"/>
   </w:num>
-  <w:num w:numId="13">
+  <w:num w:numId="13" w16cid:durableId="142739324">
     <w:abstractNumId w:val="12"/>
   </w:num>
-  <w:num w:numId="14">
+  <w:num w:numId="14" w16cid:durableId="2113743330">
     <w:abstractNumId w:val="15"/>
   </w:num>
-  <w:num w:numId="15">
+  <w:num w:numId="15" w16cid:durableId="1621376829">
     <w:abstractNumId w:val="7"/>
   </w:num>
-  <w:num w:numId="16">
+  <w:num w:numId="16" w16cid:durableId="937640501">
     <w:abstractNumId w:val="3"/>
   </w:num>
-  <w:num w:numId="17">
+  <w:num w:numId="17" w16cid:durableId="783353675">
     <w:abstractNumId w:val="11"/>
   </w:num>
 </w:numbering>
 </file>
 
 <file path=word/styles.xml><?xml version="1.0" encoding="utf-8"?>
-<w:styles xmlns:mc="http://schemas.openxmlformats.org/markup-compatibility/2006" xmlns:r="http://schemas.openxmlformats.org/officeDocument/2006/relationships" xmlns:w="http://schemas.openxmlformats.org/wordprocessingml/2006/main" xmlns:w14="http://schemas.microsoft.com/office/word/2010/wordml" xmlns:w15="http://schemas.microsoft.com/office/word/2012/wordml" xmlns:w16se="http://schemas.microsoft.com/office/word/2015/wordml/symex" mc:Ignorable="w14 w15 w16se">
+<w:styles xmlns:mc="http://schemas.openxmlformats.org/markup-compatibility/2006" xmlns:r="http://schemas.openxmlformats.org/officeDocument/2006/relationships" xmlns:w="http://schemas.openxmlformats.org/wordprocessingml/2006/main" xmlns:w14="http://schemas.microsoft.com/office/word/2010/wordml" xmlns:w15="http://schemas.microsoft.com/office/word/2012/wordml" xmlns:w16cex="http://schemas.microsoft.com/office/word/2018/wordml/cex" xmlns:w16cid="http://schemas.microsoft.com/office/word/2016/wordml/cid" xmlns:w16="http://schemas.microsoft.com/office/word/2018/wordml" xmlns:w16sdtdh="http://schemas.microsoft.com/office/word/2020/wordml/sdtdatahash" xmlns:w16se="http://schemas.microsoft.com/office/word/2015/wordml/symex" mc:Ignorable="w14 w15 w16se w16cid w16 w16cex w16sdtdh">
   <w:docDefaults>
     <w:rPrDefault>
       <w:rPr>
@@ -11121,7 +12212,7 @@
       </w:pPr>
     </w:pPrDefault>
   </w:docDefaults>
-  <w:latentStyles w:defLockedState="0" w:defUIPriority="99" w:defSemiHidden="0" w:defUnhideWhenUsed="0" w:defQFormat="0" w:count="371">
+  <w:latentStyles w:defLockedState="0" w:defUIPriority="99" w:defSemiHidden="0" w:defUnhideWhenUsed="0" w:defQFormat="0" w:count="376">
     <w:lsdException w:name="Normal" w:uiPriority="0" w:qFormat="1"/>
     <w:lsdException w:name="heading 1" w:uiPriority="9" w:qFormat="1"/>
     <w:lsdException w:name="heading 2" w:semiHidden="1" w:uiPriority="9" w:unhideWhenUsed="1" w:qFormat="1"/>
@@ -11493,6 +12584,11 @@
     <w:lsdException w:name="List Table 5 Dark Accent 6" w:uiPriority="50"/>
     <w:lsdException w:name="List Table 6 Colorful Accent 6" w:uiPriority="51"/>
     <w:lsdException w:name="List Table 7 Colorful Accent 6" w:uiPriority="52"/>
+    <w:lsdException w:name="Mention" w:semiHidden="1" w:unhideWhenUsed="1"/>
+    <w:lsdException w:name="Smart Hyperlink" w:semiHidden="1" w:unhideWhenUsed="1"/>
+    <w:lsdException w:name="Hashtag" w:semiHidden="1" w:unhideWhenUsed="1"/>
+    <w:lsdException w:name="Unresolved Mention" w:semiHidden="1" w:unhideWhenUsed="1"/>
+    <w:lsdException w:name="Smart Link" w:semiHidden="1" w:unhideWhenUsed="1"/>
   </w:latentStyles>
   <w:style w:type="paragraph" w:default="1" w:styleId="Normal">
     <w:name w:val="Normal"/>
@@ -12670,7 +13766,7 @@
         </b:NameList>
       </b:Author>
     </b:Author>
-    <b:RefOrder>3</b:RefOrder>
+    <b:RefOrder>5</b:RefOrder>
   </b:Source>
   <b:Source>
     <b:Tag>Ros21</b:Tag>
@@ -12690,7 +13786,7 @@
         </b:NameList>
       </b:Author>
     </b:Author>
-    <b:RefOrder>5</b:RefOrder>
+    <b:RefOrder>11</b:RefOrder>
   </b:Source>
   <b:Source>
     <b:Tag>Raz21</b:Tag>
@@ -12718,7 +13814,7 @@
         </b:NameList>
       </b:Author>
     </b:Author>
-    <b:RefOrder>4</b:RefOrder>
+    <b:RefOrder>10</b:RefOrder>
   </b:Source>
   <b:Source>
     <b:Tag>Ali10</b:Tag>
@@ -12771,11 +13867,144 @@
     </b:Author>
     <b:RefOrder>1</b:RefOrder>
   </b:Source>
+  <b:Source>
+    <b:Tag>Shu23</b:Tag>
+    <b:SourceType>InternetSite</b:SourceType>
+    <b:Guid>{B0DB2FB2-AD67-485F-9244-97C05167E6FE}</b:Guid>
+    <b:Title>Call Center Agent Utilization</b:Title>
+    <b:Year>2023</b:Year>
+    <b:ProductionCompany>VoiceSpin!</b:ProductionCompany>
+    <b:Month>June</b:Month>
+    <b:Day>23</b:Day>
+    <b:YearAccessed>2023</b:YearAccessed>
+    <b:MonthAccessed>December</b:MonthAccessed>
+    <b:DayAccessed>2</b:DayAccessed>
+    <b:URL>https://www.voicespin.com/glossary/call-center-agent-utilization/</b:URL>
+    <b:Author>
+      <b:Author>
+        <b:NameList>
+          <b:Person>
+            <b:Last>Shulzhenko</b:Last>
+            <b:First>Mary</b:First>
+          </b:Person>
+        </b:NameList>
+      </b:Author>
+    </b:Author>
+    <b:RefOrder>6</b:RefOrder>
+  </b:Source>
+  <b:Source>
+    <b:Tag>Bie23</b:Tag>
+    <b:SourceType>InternetSite</b:SourceType>
+    <b:Guid>{5E33394A-F407-4E2C-825A-4FE7FD3E08FC}</b:Guid>
+    <b:Author>
+      <b:Author>
+        <b:NameList>
+          <b:Person>
+            <b:Last>Bieber</b:Last>
+            <b:First>Matthew</b:First>
+          </b:Person>
+        </b:NameList>
+      </b:Author>
+    </b:Author>
+    <b:Title>10 Common Call Center Challenges (&amp; Ways to Solve Them)</b:Title>
+    <b:ProductionCompany>LinkedIn Post</b:ProductionCompany>
+    <b:Year>2023</b:Year>
+    <b:Month>August</b:Month>
+    <b:Day>29</b:Day>
+    <b:YearAccessed>2023</b:YearAccessed>
+    <b:MonthAccessed>December</b:MonthAccessed>
+    <b:DayAccessed>2</b:DayAccessed>
+    <b:URL>https://www.linkedin.com/pulse/10-common-call-center-challenges-ways-solve-them-matthew-bieber</b:URL>
+    <b:RefOrder>8</b:RefOrder>
+  </b:Source>
+  <b:Source>
+    <b:Tag>Mil23</b:Tag>
+    <b:SourceType>InternetSite</b:SourceType>
+    <b:Guid>{A7FCEB1F-DC7F-4FEB-B25B-569126356BFE}</b:Guid>
+    <b:Author>
+      <b:Author>
+        <b:NameList>
+          <b:Person>
+            <b:Last>Miller</b:Last>
+            <b:First>Derek</b:First>
+          </b:Person>
+        </b:NameList>
+      </b:Author>
+    </b:Author>
+    <b:Title>The Biggest Credit Card Complaints in America</b:Title>
+    <b:ProductionCompany>smartasset</b:ProductionCompany>
+    <b:Year>2023</b:Year>
+    <b:Month>May</b:Month>
+    <b:Day>16</b:Day>
+    <b:YearAccessed>2023</b:YearAccessed>
+    <b:MonthAccessed>December</b:MonthAccessed>
+    <b:DayAccessed>2</b:DayAccessed>
+    <b:URL>https://smartasset.com/credit-cards/biggest-credit-card-complaints</b:URL>
+    <b:RefOrder>9</b:RefOrder>
+  </b:Source>
+  <b:Source>
+    <b:Tag>Irb22</b:Tag>
+    <b:SourceType>InternetSite</b:SourceType>
+    <b:Guid>{207E1C80-AFDB-4B54-8781-0C34BC2774C6}</b:Guid>
+    <b:Author>
+      <b:Author>
+        <b:NameList>
+          <b:Person>
+            <b:Last>Irby</b:Last>
+            <b:First>LaToya</b:First>
+          </b:Person>
+        </b:NameList>
+      </b:Author>
+    </b:Author>
+    <b:Title>7 Basic Credit Card Features</b:Title>
+    <b:ProductionCompany>the balance</b:ProductionCompany>
+    <b:Year>2022</b:Year>
+    <b:Month>January</b:Month>
+    <b:Day>20</b:Day>
+    <b:YearAccessed>2023</b:YearAccessed>
+    <b:MonthAccessed>December</b:MonthAccessed>
+    <b:DayAccessed>2</b:DayAccessed>
+    <b:URL>https://www.thebalancemoney.com/basic-credit-card-features-960224</b:URL>
+    <b:RefOrder>3</b:RefOrder>
+  </b:Source>
+  <b:Source>
+    <b:Tag>Liu23</b:Tag>
+    <b:SourceType>InternetSite</b:SourceType>
+    <b:Guid>{7D1507DB-B1B9-4037-932D-AE7F5DC02883}</b:Guid>
+    <b:Author>
+      <b:Author>
+        <b:NameList>
+          <b:Person>
+            <b:Last>Liu</b:Last>
+            <b:First>Joanne</b:First>
+          </b:Person>
+        </b:NameList>
+      </b:Author>
+    </b:Author>
+    <b:Title>Your Rights as a Credit Card Holder</b:Title>
+    <b:ProductionCompany>moneygeek</b:ProductionCompany>
+    <b:Year>2023</b:Year>
+    <b:Month>November</b:Month>
+    <b:Day>8</b:Day>
+    <b:YearAccessed>2023</b:YearAccessed>
+    <b:MonthAccessed>December</b:MonthAccessed>
+    <b:DayAccessed>2023</b:DayAccessed>
+    <b:URL>https://www.moneygeek.com/credit-cards/resources/credit-card-holders-rights/</b:URL>
+    <b:RefOrder>7</b:RefOrder>
+  </b:Source>
+  <b:Source>
+    <b:Tag>Per23</b:Tag>
+    <b:SourceType>SoundRecording</b:SourceType>
+    <b:Guid>{8FC7665F-2C9D-4FDB-94AA-37DEA1117572}</b:Guid>
+    <b:Title>Personal Phonecalls to Track Automated System Pathways at Amazon, Capital One, Chase, and UPS</b:Title>
+    <b:Year>2023</b:Year>
+    <b:RefOrder>4</b:RefOrder>
+  </b:Source>
 </b:Sources>
 </file>
 
 <file path=customXml/itemProps1.xml><?xml version="1.0" encoding="utf-8"?>
-<ds:datastoreItem xmlns:ds="http://schemas.openxmlformats.org/officeDocument/2006/customXml" ds:itemID="{6FBBBDBA-7D6B-400E-A1E8-4A5BF99D24C2}">
+<ds:datastoreItem xmlns:ds="http://schemas.openxmlformats.org/officeDocument/2006/customXml" ds:itemID="{B62BF07F-81FE-44D4-BFB9-05F4A1D97BF7}">
   <ds:schemaRefs>
     <ds:schemaRef ds:uri="http://schemas.openxmlformats.org/officeDocument/2006/bibliography"/>
   </ds:schemaRefs>

</xml_diff>